<commit_message>
finished dry question 6,7,8
</commit_message>
<xml_diff>
--- a/Final Project/dry.docx
+++ b/Final Project/dry.docx
@@ -233,14 +233,12 @@
               <w:rPr>
                 <w:sz w:val="24"/>
                 <w:szCs w:val="24"/>
-                <w:lang w:val="en-IL"/>
               </w:rPr>
             </w:pPr>
             <w:r>
               <w:rPr>
                 <w:sz w:val="24"/>
                 <w:szCs w:val="24"/>
-                <w:lang w:val="en-IL"/>
               </w:rPr>
               <w:t xml:space="preserve">207933961 </w:t>
             </w:r>
@@ -256,14 +254,12 @@
               <w:rPr>
                 <w:sz w:val="24"/>
                 <w:szCs w:val="24"/>
-                <w:lang w:val="en-IL"/>
               </w:rPr>
             </w:pPr>
             <w:r>
               <w:rPr>
                 <w:sz w:val="24"/>
                 <w:szCs w:val="24"/>
-                <w:lang w:val="en-IL"/>
               </w:rPr>
               <w:t>tomerdanilin@campus.technion.ac.il</w:t>
             </w:r>
@@ -276,7 +272,6 @@
         <w:rPr>
           <w:sz w:val="24"/>
           <w:szCs w:val="24"/>
-          <w:lang w:val="en-IL"/>
         </w:rPr>
       </w:pPr>
     </w:p>
@@ -285,14 +280,12 @@
         <w:rPr>
           <w:sz w:val="24"/>
           <w:szCs w:val="24"/>
-          <w:lang w:val="en-IL"/>
-        </w:rPr>
-      </w:pPr>
-      <w:r>
-        <w:rPr>
-          <w:sz w:val="24"/>
-          <w:szCs w:val="24"/>
-          <w:lang w:val="en-IL"/>
+        </w:rPr>
+      </w:pPr>
+      <w:r>
+        <w:rPr>
+          <w:sz w:val="24"/>
+          <w:szCs w:val="24"/>
         </w:rPr>
         <w:t>Note: For checking convenience , the questions where copied to this file (Black frames)</w:t>
       </w:r>
@@ -302,7 +295,6 @@
         <w:rPr>
           <w:sz w:val="24"/>
           <w:szCs w:val="24"/>
-          <w:lang w:val="en-IL"/>
         </w:rPr>
       </w:pPr>
     </w:p>
@@ -311,14 +303,13 @@
         <w:rPr>
           <w:sz w:val="24"/>
           <w:szCs w:val="24"/>
-          <w:lang w:val="en-IL"/>
-        </w:rPr>
-      </w:pPr>
-      <w:r>
-        <w:rPr>
-          <w:sz w:val="24"/>
-          <w:szCs w:val="24"/>
-          <w:lang w:val="en-IL"/>
+        </w:rPr>
+      </w:pPr>
+      <w:r>
+        <w:rPr>
+          <w:noProof/>
+          <w:sz w:val="24"/>
+          <w:szCs w:val="24"/>
         </w:rPr>
         <w:drawing>
           <wp:inline distT="0" distB="0" distL="0" distR="0" wp14:anchorId="30162CDD" wp14:editId="61E67CF6">
@@ -378,7 +369,6 @@
           <w:bCs/>
           <w:sz w:val="24"/>
           <w:szCs w:val="24"/>
-          <w:lang w:val="en-IL"/>
         </w:rPr>
       </w:pPr>
       <w:r>
@@ -387,7 +377,6 @@
           <w:bCs/>
           <w:sz w:val="24"/>
           <w:szCs w:val="24"/>
-          <w:lang w:val="en-IL"/>
         </w:rPr>
         <w:t>Answer:</w:t>
       </w:r>
@@ -397,14 +386,12 @@
         <w:rPr>
           <w:sz w:val="24"/>
           <w:szCs w:val="24"/>
-          <w:lang w:val="en-IL"/>
-        </w:rPr>
-      </w:pPr>
-      <w:r>
-        <w:rPr>
-          <w:sz w:val="24"/>
-          <w:szCs w:val="24"/>
-          <w:lang w:val="en-IL"/>
+        </w:rPr>
+      </w:pPr>
+      <w:r>
+        <w:rPr>
+          <w:sz w:val="24"/>
+          <w:szCs w:val="24"/>
         </w:rPr>
         <w:t>We expect the classification accuracy to peak at a certain h value, from there the accuracy would either plateau (no improvements will be made) or even drop for way too large h since classifying over a larger latent space should be harder beyond some point ,due to the classifier’s compute being fixed in this context.</w:t>
       </w:r>
@@ -414,14 +401,12 @@
         <w:rPr>
           <w:sz w:val="24"/>
           <w:szCs w:val="24"/>
-          <w:lang w:val="en-IL"/>
-        </w:rPr>
-      </w:pPr>
-      <w:r>
-        <w:rPr>
-          <w:sz w:val="24"/>
-          <w:szCs w:val="24"/>
-          <w:lang w:val="en-IL"/>
+        </w:rPr>
+      </w:pPr>
+      <w:r>
+        <w:rPr>
+          <w:sz w:val="24"/>
+          <w:szCs w:val="24"/>
         </w:rPr>
         <w:t xml:space="preserve">Since the latent space is a learned alternative </w:t>
       </w:r>
@@ -429,7 +414,6 @@
         <w:rPr>
           <w:sz w:val="24"/>
           <w:szCs w:val="24"/>
-          <w:lang w:val="en-IL"/>
         </w:rPr>
         <w:t>re</w:t>
       </w:r>
@@ -437,7 +421,6 @@
         <w:rPr>
           <w:sz w:val="24"/>
           <w:szCs w:val="24"/>
-          <w:lang w:val="en-IL"/>
         </w:rPr>
         <w:t>presentation of the signal domain, given a fixed encoder architecture</w:t>
       </w:r>
@@ -445,7 +428,6 @@
         <w:rPr>
           <w:sz w:val="24"/>
           <w:szCs w:val="24"/>
-          <w:lang w:val="en-IL"/>
         </w:rPr>
         <w:t>, we expect that up to some h the learned latent space will get richer, beyond that h we think the learned representation can have redundancies and even get too complex to classify over.</w:t>
       </w:r>
@@ -455,14 +437,13 @@
         <w:rPr>
           <w:sz w:val="24"/>
           <w:szCs w:val="24"/>
-          <w:lang w:val="en-IL"/>
-        </w:rPr>
-      </w:pPr>
-      <w:r>
-        <w:rPr>
-          <w:sz w:val="24"/>
-          <w:szCs w:val="24"/>
-          <w:lang w:val="en-IL"/>
+        </w:rPr>
+      </w:pPr>
+      <w:r>
+        <w:rPr>
+          <w:noProof/>
+          <w:sz w:val="24"/>
+          <w:szCs w:val="24"/>
         </w:rPr>
         <w:lastRenderedPageBreak/>
         <w:drawing>
@@ -523,7 +504,6 @@
           <w:bCs/>
           <w:sz w:val="24"/>
           <w:szCs w:val="24"/>
-          <w:lang w:val="en-IL"/>
         </w:rPr>
       </w:pPr>
       <w:r>
@@ -532,7 +512,6 @@
           <w:bCs/>
           <w:sz w:val="24"/>
           <w:szCs w:val="24"/>
-          <w:lang w:val="en-IL"/>
         </w:rPr>
         <w:t>Answer:</w:t>
       </w:r>
@@ -548,14 +527,12 @@
           <w:rFonts w:eastAsiaTheme="minorEastAsia"/>
           <w:sz w:val="24"/>
           <w:szCs w:val="24"/>
-          <w:lang w:val="en-IL"/>
-        </w:rPr>
-      </w:pPr>
-      <w:r>
-        <w:rPr>
-          <w:sz w:val="24"/>
-          <w:szCs w:val="24"/>
-          <w:lang w:val="en-IL"/>
+        </w:rPr>
+      </w:pPr>
+      <w:r>
+        <w:rPr>
+          <w:sz w:val="24"/>
+          <w:szCs w:val="24"/>
         </w:rPr>
         <w:t xml:space="preserve">UAT: </w:t>
       </w:r>
@@ -568,7 +545,6 @@
             <w:rFonts w:ascii="Cambria Math" w:hAnsi="Cambria Math"/>
             <w:sz w:val="24"/>
             <w:szCs w:val="24"/>
-            <w:lang w:val="en-IL"/>
           </w:rPr>
           <m:t xml:space="preserve">Given a function </m:t>
         </m:r>
@@ -577,18 +553,8 @@
             <w:rFonts w:ascii="Cambria Math" w:hAnsi="Cambria Math"/>
             <w:sz w:val="24"/>
             <w:szCs w:val="24"/>
-            <w:lang w:val="en-IL"/>
           </w:rPr>
-          <m:t>F:K</m:t>
-        </m:r>
-        <m:r>
-          <w:rPr>
-            <w:rFonts w:ascii="Cambria Math" w:hAnsi="Cambria Math"/>
-            <w:sz w:val="24"/>
-            <w:szCs w:val="24"/>
-            <w:lang w:val="en-IL"/>
-          </w:rPr>
-          <m:t>→</m:t>
+          <m:t>F:K→</m:t>
         </m:r>
         <m:sSup>
           <m:sSupPr>
@@ -598,7 +564,6 @@
                 <w:i/>
                 <w:sz w:val="24"/>
                 <w:szCs w:val="24"/>
-                <w:lang w:val="en-IL"/>
               </w:rPr>
             </m:ctrlPr>
           </m:sSupPr>
@@ -611,7 +576,6 @@
                 <w:rFonts w:ascii="Cambria Math" w:hAnsi="Cambria Math"/>
                 <w:sz w:val="24"/>
                 <w:szCs w:val="24"/>
-                <w:lang w:val="en-IL"/>
               </w:rPr>
               <m:t>R</m:t>
             </m:r>
@@ -622,7 +586,6 @@
                 <w:rFonts w:ascii="Cambria Math" w:hAnsi="Cambria Math"/>
                 <w:sz w:val="24"/>
                 <w:szCs w:val="24"/>
-                <w:lang w:val="en-IL"/>
               </w:rPr>
               <m:t>d</m:t>
             </m:r>
@@ -633,7 +596,6 @@
             <w:rFonts w:ascii="Cambria Math" w:hAnsi="Cambria Math"/>
             <w:sz w:val="24"/>
             <w:szCs w:val="24"/>
-            <w:lang w:val="en-IL"/>
           </w:rPr>
           <m:t xml:space="preserve">,K compact in </m:t>
         </m:r>
@@ -645,7 +607,6 @@
                 <w:i/>
                 <w:sz w:val="24"/>
                 <w:szCs w:val="24"/>
-                <w:lang w:val="en-IL"/>
               </w:rPr>
             </m:ctrlPr>
           </m:sSupPr>
@@ -658,7 +619,6 @@
                 <w:rFonts w:ascii="Cambria Math" w:hAnsi="Cambria Math"/>
                 <w:sz w:val="24"/>
                 <w:szCs w:val="24"/>
-                <w:lang w:val="en-IL"/>
               </w:rPr>
               <m:t>R</m:t>
             </m:r>
@@ -669,7 +629,6 @@
                 <w:rFonts w:ascii="Cambria Math" w:hAnsi="Cambria Math"/>
                 <w:sz w:val="24"/>
                 <w:szCs w:val="24"/>
-                <w:lang w:val="en-IL"/>
               </w:rPr>
               <m:t>n</m:t>
             </m:r>
@@ -681,34 +640,14 @@
           <w:rFonts w:eastAsiaTheme="minorEastAsia"/>
           <w:sz w:val="24"/>
           <w:szCs w:val="24"/>
-          <w:lang w:val="en-IL"/>
-        </w:rPr>
-        <w:t xml:space="preserve"> </w:t>
-      </w:r>
-      <w:r>
-        <w:rPr>
-          <w:rFonts w:eastAsiaTheme="minorEastAsia"/>
-          <w:sz w:val="24"/>
-          <w:szCs w:val="24"/>
-          <w:lang w:val="en-IL"/>
-        </w:rPr>
-        <w:t xml:space="preserve">  </w:t>
-      </w:r>
-      <w:r>
-        <w:rPr>
-          <w:rFonts w:eastAsiaTheme="minorEastAsia"/>
-          <w:sz w:val="24"/>
-          <w:szCs w:val="24"/>
-          <w:lang w:val="en-IL"/>
-        </w:rPr>
-        <w:t>for any loss criterion</w:t>
-      </w:r>
-      <w:r>
-        <w:rPr>
-          <w:rFonts w:eastAsiaTheme="minorEastAsia"/>
-          <w:sz w:val="24"/>
-          <w:szCs w:val="24"/>
-          <w:lang w:val="en-IL"/>
+        </w:rPr>
+        <w:t xml:space="preserve">   for any loss criterion</w:t>
+      </w:r>
+      <w:r>
+        <w:rPr>
+          <w:rFonts w:eastAsiaTheme="minorEastAsia"/>
+          <w:sz w:val="24"/>
+          <w:szCs w:val="24"/>
         </w:rPr>
         <w:t xml:space="preserve"> that is reasonable </w:t>
       </w:r>
@@ -719,7 +658,6 @@
           <w:bCs/>
           <w:sz w:val="24"/>
           <w:szCs w:val="24"/>
-          <w:lang w:val="en-IL"/>
         </w:rPr>
         <w:t>(***)</w:t>
       </w:r>
@@ -728,7 +666,6 @@
           <w:rFonts w:eastAsiaTheme="minorEastAsia"/>
           <w:sz w:val="24"/>
           <w:szCs w:val="24"/>
-          <w:lang w:val="en-IL"/>
         </w:rPr>
         <w:t xml:space="preserve"> </w:t>
       </w:r>
@@ -737,7 +674,6 @@
           <w:rFonts w:eastAsiaTheme="minorEastAsia"/>
           <w:sz w:val="24"/>
           <w:szCs w:val="24"/>
-          <w:lang w:val="en-IL"/>
         </w:rPr>
         <w:t xml:space="preserve">, </w:t>
       </w:r>
@@ -747,7 +683,6 @@
             <w:rFonts w:ascii="Cambria Math" w:eastAsiaTheme="minorEastAsia" w:hAnsi="Cambria Math"/>
             <w:sz w:val="24"/>
             <w:szCs w:val="24"/>
-            <w:lang w:val="en-IL"/>
           </w:rPr>
           <m:t xml:space="preserve">∀ϵ&gt;0, </m:t>
         </m:r>
@@ -757,7 +692,6 @@
           <w:rFonts w:eastAsiaTheme="minorEastAsia"/>
           <w:sz w:val="24"/>
           <w:szCs w:val="24"/>
-          <w:lang w:val="en-IL"/>
         </w:rPr>
         <w:t xml:space="preserve"> </w:t>
       </w:r>
@@ -766,7 +700,6 @@
           <w:rFonts w:eastAsiaTheme="minorEastAsia"/>
           <w:sz w:val="24"/>
           <w:szCs w:val="24"/>
-          <w:lang w:val="en-IL"/>
         </w:rPr>
         <w:t xml:space="preserve">there exists a finite width </w:t>
       </w:r>
@@ -775,7 +708,6 @@
           <w:rFonts w:eastAsiaTheme="minorEastAsia"/>
           <w:sz w:val="24"/>
           <w:szCs w:val="24"/>
-          <w:lang w:val="en-IL"/>
         </w:rPr>
         <w:t xml:space="preserve">fully connected </w:t>
       </w:r>
@@ -784,18 +716,8 @@
           <w:rFonts w:eastAsiaTheme="minorEastAsia"/>
           <w:sz w:val="24"/>
           <w:szCs w:val="24"/>
-          <w:lang w:val="en-IL"/>
-        </w:rPr>
-        <w:t>neural network</w:t>
-      </w:r>
-      <w:r>
-        <w:rPr>
-          <w:rFonts w:eastAsiaTheme="minorEastAsia"/>
-          <w:sz w:val="24"/>
-          <w:szCs w:val="24"/>
-          <w:lang w:val="en-IL"/>
-        </w:rPr>
-        <w:t xml:space="preserve"> </w:t>
+        </w:rPr>
+        <w:t xml:space="preserve">neural network </w:t>
       </w:r>
       <m:oMath>
         <m:r>
@@ -803,18 +725,8 @@
             <w:rFonts w:ascii="Cambria Math" w:eastAsiaTheme="minorEastAsia" w:hAnsi="Cambria Math"/>
             <w:sz w:val="24"/>
             <w:szCs w:val="24"/>
-            <w:lang w:val="en-IL"/>
           </w:rPr>
-          <m:t>FC</m:t>
-        </m:r>
-        <m:r>
-          <w:rPr>
-            <w:rFonts w:ascii="Cambria Math" w:eastAsiaTheme="minorEastAsia" w:hAnsi="Cambria Math"/>
-            <w:sz w:val="24"/>
-            <w:szCs w:val="24"/>
-            <w:lang w:val="en-IL"/>
-          </w:rPr>
-          <m:t>:</m:t>
+          <m:t>FC:</m:t>
         </m:r>
         <m:sSup>
           <m:sSupPr>
@@ -824,7 +736,6 @@
                 <w:i/>
                 <w:sz w:val="24"/>
                 <w:szCs w:val="24"/>
-                <w:lang w:val="en-IL"/>
               </w:rPr>
             </m:ctrlPr>
           </m:sSupPr>
@@ -837,7 +748,6 @@
                 <w:rFonts w:ascii="Cambria Math" w:eastAsiaTheme="minorEastAsia" w:hAnsi="Cambria Math"/>
                 <w:sz w:val="24"/>
                 <w:szCs w:val="24"/>
-                <w:lang w:val="en-IL"/>
               </w:rPr>
               <m:t>R</m:t>
             </m:r>
@@ -848,7 +758,6 @@
                 <w:rFonts w:ascii="Cambria Math" w:eastAsiaTheme="minorEastAsia" w:hAnsi="Cambria Math"/>
                 <w:sz w:val="24"/>
                 <w:szCs w:val="24"/>
-                <w:lang w:val="en-IL"/>
               </w:rPr>
               <m:t>n</m:t>
             </m:r>
@@ -859,7 +768,6 @@
             <w:rFonts w:ascii="Cambria Math" w:eastAsiaTheme="minorEastAsia" w:hAnsi="Cambria Math"/>
             <w:sz w:val="24"/>
             <w:szCs w:val="24"/>
-            <w:lang w:val="en-IL"/>
           </w:rPr>
           <m:t>→</m:t>
         </m:r>
@@ -871,7 +779,6 @@
                 <w:i/>
                 <w:sz w:val="24"/>
                 <w:szCs w:val="24"/>
-                <w:lang w:val="en-IL"/>
               </w:rPr>
             </m:ctrlPr>
           </m:sSupPr>
@@ -884,7 +791,6 @@
                 <w:rFonts w:ascii="Cambria Math" w:eastAsiaTheme="minorEastAsia" w:hAnsi="Cambria Math"/>
                 <w:sz w:val="24"/>
                 <w:szCs w:val="24"/>
-                <w:lang w:val="en-IL"/>
               </w:rPr>
               <m:t>R</m:t>
             </m:r>
@@ -895,7 +801,6 @@
                 <w:rFonts w:ascii="Cambria Math" w:eastAsiaTheme="minorEastAsia" w:hAnsi="Cambria Math"/>
                 <w:sz w:val="24"/>
                 <w:szCs w:val="24"/>
-                <w:lang w:val="en-IL"/>
               </w:rPr>
               <m:t>d</m:t>
             </m:r>
@@ -907,27 +812,8 @@
           <w:rFonts w:eastAsiaTheme="minorEastAsia"/>
           <w:sz w:val="24"/>
           <w:szCs w:val="24"/>
-          <w:lang w:val="en-IL"/>
-        </w:rPr>
-        <w:t xml:space="preserve"> </w:t>
-      </w:r>
-      <w:r>
-        <w:rPr>
-          <w:rFonts w:eastAsiaTheme="minorEastAsia"/>
-          <w:sz w:val="24"/>
-          <w:szCs w:val="24"/>
-          <w:lang w:val="en-IL"/>
-        </w:rPr>
-        <w:t>of depth 1</w:t>
-      </w:r>
-      <w:r>
-        <w:rPr>
-          <w:rFonts w:eastAsiaTheme="minorEastAsia"/>
-          <w:sz w:val="24"/>
-          <w:szCs w:val="24"/>
-          <w:lang w:val="en-IL"/>
-        </w:rPr>
-        <w:t xml:space="preserve"> with activation </w:t>
+        </w:rPr>
+        <w:t xml:space="preserve"> of depth 1 with activation </w:t>
       </w:r>
       <m:oMath>
         <m:r>
@@ -935,7 +821,6 @@
             <w:rFonts w:ascii="Cambria Math" w:eastAsiaTheme="minorEastAsia" w:hAnsi="Cambria Math"/>
             <w:sz w:val="24"/>
             <w:szCs w:val="24"/>
-            <w:lang w:val="en-IL"/>
           </w:rPr>
           <m:t>σ</m:t>
         </m:r>
@@ -945,7 +830,6 @@
           <w:rFonts w:eastAsiaTheme="minorEastAsia"/>
           <w:sz w:val="24"/>
           <w:szCs w:val="24"/>
-          <w:lang w:val="en-IL"/>
         </w:rPr>
         <w:t xml:space="preserve"> that is non -polynomial, bounded and continuous such that:</w:t>
       </w:r>
@@ -957,7 +841,6 @@
           <w:rFonts w:eastAsiaTheme="minorEastAsia"/>
           <w:sz w:val="24"/>
           <w:szCs w:val="24"/>
-          <w:lang w:val="en-IL"/>
         </w:rPr>
       </w:pPr>
       <m:oMathPara>
@@ -967,7 +850,6 @@
               <w:rFonts w:ascii="Cambria Math" w:eastAsiaTheme="minorEastAsia" w:hAnsi="Cambria Math"/>
               <w:sz w:val="24"/>
               <w:szCs w:val="24"/>
-              <w:lang w:val="en-IL"/>
             </w:rPr>
             <m:t>loss</m:t>
           </m:r>
@@ -979,7 +861,6 @@
                   <w:i/>
                   <w:sz w:val="24"/>
                   <w:szCs w:val="24"/>
-                  <w:lang w:val="en-IL"/>
                 </w:rPr>
               </m:ctrlPr>
             </m:dPr>
@@ -989,7 +870,6 @@
                   <w:rFonts w:ascii="Cambria Math" w:eastAsiaTheme="minorEastAsia" w:hAnsi="Cambria Math"/>
                   <w:sz w:val="24"/>
                   <w:szCs w:val="24"/>
-                  <w:lang w:val="en-IL"/>
                 </w:rPr>
                 <m:t>FC</m:t>
               </m:r>
@@ -1001,7 +881,6 @@
                       <w:i/>
                       <w:sz w:val="24"/>
                       <w:szCs w:val="24"/>
-                      <w:lang w:val="en-IL"/>
                     </w:rPr>
                   </m:ctrlPr>
                 </m:dPr>
@@ -1011,7 +890,6 @@
                       <w:rFonts w:ascii="Cambria Math" w:eastAsiaTheme="minorEastAsia" w:hAnsi="Cambria Math"/>
                       <w:sz w:val="24"/>
                       <w:szCs w:val="24"/>
-                      <w:lang w:val="en-IL"/>
                     </w:rPr>
                     <m:t>x</m:t>
                   </m:r>
@@ -1022,7 +900,6 @@
                   <w:rFonts w:ascii="Cambria Math" w:eastAsiaTheme="minorEastAsia" w:hAnsi="Cambria Math"/>
                   <w:sz w:val="24"/>
                   <w:szCs w:val="24"/>
-                  <w:lang w:val="en-IL"/>
                 </w:rPr>
                 <m:t>,F</m:t>
               </m:r>
@@ -1034,7 +911,6 @@
                       <w:i/>
                       <w:sz w:val="24"/>
                       <w:szCs w:val="24"/>
-                      <w:lang w:val="en-IL"/>
                     </w:rPr>
                   </m:ctrlPr>
                 </m:dPr>
@@ -1044,7 +920,6 @@
                       <w:rFonts w:ascii="Cambria Math" w:eastAsiaTheme="minorEastAsia" w:hAnsi="Cambria Math"/>
                       <w:sz w:val="24"/>
                       <w:szCs w:val="24"/>
-                      <w:lang w:val="en-IL"/>
                     </w:rPr>
                     <m:t>x</m:t>
                   </m:r>
@@ -1057,7 +932,6 @@
               <w:rFonts w:ascii="Cambria Math" w:eastAsiaTheme="minorEastAsia" w:hAnsi="Cambria Math"/>
               <w:sz w:val="24"/>
               <w:szCs w:val="24"/>
-              <w:lang w:val="en-IL"/>
             </w:rPr>
             <m:t>&lt;ϵ    , ∀x∈K</m:t>
           </m:r>
@@ -1071,7 +945,6 @@
           <w:rFonts w:eastAsiaTheme="minorEastAsia"/>
           <w:sz w:val="24"/>
           <w:szCs w:val="24"/>
-          <w:lang w:val="en-IL"/>
         </w:rPr>
       </w:pPr>
     </w:p>
@@ -1082,15 +955,13 @@
           <w:rFonts w:eastAsiaTheme="minorEastAsia"/>
           <w:sz w:val="24"/>
           <w:szCs w:val="24"/>
-          <w:lang w:val="en-IL"/>
-        </w:rPr>
-      </w:pPr>
-      <w:r>
-        <w:rPr>
-          <w:rFonts w:eastAsiaTheme="minorEastAsia"/>
-          <w:sz w:val="24"/>
-          <w:szCs w:val="24"/>
-          <w:lang w:val="en-IL"/>
+        </w:rPr>
+      </w:pPr>
+      <w:r>
+        <w:rPr>
+          <w:rFonts w:eastAsiaTheme="minorEastAsia"/>
+          <w:sz w:val="24"/>
+          <w:szCs w:val="24"/>
         </w:rPr>
         <w:t>Is Optimal.</w:t>
       </w:r>
@@ -1102,7 +973,6 @@
           <w:rFonts w:eastAsiaTheme="minorEastAsia"/>
           <w:sz w:val="24"/>
           <w:szCs w:val="24"/>
-          <w:lang w:val="en-IL"/>
         </w:rPr>
       </w:pPr>
       <w:r>
@@ -1112,7 +982,6 @@
           <w:bCs/>
           <w:sz w:val="24"/>
           <w:szCs w:val="24"/>
-          <w:lang w:val="en-IL"/>
         </w:rPr>
         <w:t xml:space="preserve">(***): </w:t>
       </w:r>
@@ -1121,7 +990,6 @@
           <w:rFonts w:eastAsiaTheme="minorEastAsia"/>
           <w:sz w:val="24"/>
           <w:szCs w:val="24"/>
-          <w:lang w:val="en-IL"/>
         </w:rPr>
         <w:t>The</w:t>
       </w:r>
@@ -1132,7 +1000,6 @@
           <w:bCs/>
           <w:sz w:val="24"/>
           <w:szCs w:val="24"/>
-          <w:lang w:val="en-IL"/>
         </w:rPr>
         <w:t xml:space="preserve"> </w:t>
       </w:r>
@@ -1141,88 +1008,14 @@
           <w:rFonts w:eastAsiaTheme="minorEastAsia"/>
           <w:sz w:val="24"/>
           <w:szCs w:val="24"/>
-          <w:lang w:val="en-IL"/>
-        </w:rPr>
-        <w:t>loss is continuous ,</w:t>
-      </w:r>
-      <w:r>
-        <w:rPr>
-          <w:rFonts w:eastAsiaTheme="minorEastAsia"/>
-          <w:sz w:val="24"/>
-          <w:szCs w:val="24"/>
-          <w:lang w:val="en-IL"/>
-        </w:rPr>
-        <w:t>Proper (Consisten</w:t>
-      </w:r>
-      <w:r>
-        <w:rPr>
-          <w:rFonts w:eastAsiaTheme="minorEastAsia"/>
-          <w:sz w:val="24"/>
-          <w:szCs w:val="24"/>
-          <w:lang w:val="en-IL"/>
-        </w:rPr>
-        <w:t>t</w:t>
-      </w:r>
-      <w:r>
-        <w:rPr>
-          <w:rFonts w:eastAsiaTheme="minorEastAsia"/>
-          <w:sz w:val="24"/>
-          <w:szCs w:val="24"/>
-          <w:lang w:val="en-IL"/>
-        </w:rPr>
-        <w:t xml:space="preserve">) </w:t>
-      </w:r>
-      <w:r>
-        <w:rPr>
-          <w:rFonts w:eastAsiaTheme="minorEastAsia"/>
-          <w:sz w:val="24"/>
-          <w:szCs w:val="24"/>
-          <w:lang w:val="en-IL"/>
-        </w:rPr>
-        <w:t>meaning</w:t>
-      </w:r>
-      <w:r>
-        <w:rPr>
-          <w:rFonts w:eastAsiaTheme="minorEastAsia"/>
-          <w:sz w:val="24"/>
-          <w:szCs w:val="24"/>
-          <w:lang w:val="en-IL"/>
-        </w:rPr>
-        <w:t xml:space="preserve"> </w:t>
-      </w:r>
-      <w:r>
-        <w:rPr>
-          <w:rFonts w:eastAsiaTheme="minorEastAsia"/>
-          <w:sz w:val="24"/>
-          <w:szCs w:val="24"/>
-          <w:lang w:val="en-IL"/>
-        </w:rPr>
-        <w:t>a</w:t>
-      </w:r>
-      <w:r>
-        <w:rPr>
-          <w:rFonts w:eastAsiaTheme="minorEastAsia"/>
-          <w:sz w:val="24"/>
-          <w:szCs w:val="24"/>
-          <w:lang w:val="en-IL"/>
-        </w:rPr>
-        <w:t>s the network output gets closer to the true function, the loss should approach zero.</w:t>
-      </w:r>
-      <w:r>
-        <w:rPr>
-          <w:rFonts w:eastAsiaTheme="minorEastAsia"/>
-          <w:sz w:val="24"/>
-          <w:szCs w:val="24"/>
-          <w:lang w:val="en-IL"/>
-        </w:rPr>
-        <w:t xml:space="preserve"> The loss is </w:t>
-      </w:r>
-      <w:r>
-        <w:rPr>
-          <w:rFonts w:eastAsiaTheme="minorEastAsia"/>
-          <w:sz w:val="24"/>
-          <w:szCs w:val="24"/>
-          <w:lang w:val="en-IL"/>
+        </w:rPr>
+        <w:t xml:space="preserve">loss is continuous ,Proper (Consistent) meaning as the network output gets closer to the true function, the loss should approach zero. The loss is </w:t>
+      </w:r>
+      <w:r>
+        <w:rPr>
+          <w:rFonts w:eastAsiaTheme="minorEastAsia"/>
+          <w:sz w:val="24"/>
+          <w:szCs w:val="24"/>
         </w:rPr>
         <w:t>Differentiab</w:t>
       </w:r>
@@ -1231,7 +1024,6 @@
           <w:rFonts w:eastAsiaTheme="minorEastAsia"/>
           <w:sz w:val="24"/>
           <w:szCs w:val="24"/>
-          <w:lang w:val="en-IL"/>
         </w:rPr>
         <w:t>le</w:t>
       </w:r>
@@ -1240,7 +1032,6 @@
           <w:rFonts w:eastAsiaTheme="minorEastAsia"/>
           <w:sz w:val="24"/>
           <w:szCs w:val="24"/>
-          <w:lang w:val="en-IL"/>
         </w:rPr>
         <w:t xml:space="preserve"> (or Subdifferentiab</w:t>
       </w:r>
@@ -1249,7 +1040,6 @@
           <w:rFonts w:eastAsiaTheme="minorEastAsia"/>
           <w:sz w:val="24"/>
           <w:szCs w:val="24"/>
-          <w:lang w:val="en-IL"/>
         </w:rPr>
         <w:t>le</w:t>
       </w:r>
@@ -1258,7 +1048,6 @@
           <w:rFonts w:eastAsiaTheme="minorEastAsia"/>
           <w:sz w:val="24"/>
           <w:szCs w:val="24"/>
-          <w:lang w:val="en-IL"/>
         </w:rPr>
         <w:t>)</w:t>
       </w:r>
@@ -1267,7 +1056,6 @@
           <w:rFonts w:eastAsiaTheme="minorEastAsia"/>
           <w:sz w:val="24"/>
           <w:szCs w:val="24"/>
-          <w:lang w:val="en-IL"/>
         </w:rPr>
         <w:t xml:space="preserve"> and is </w:t>
       </w:r>
@@ -1276,7 +1064,6 @@
           <w:rFonts w:eastAsiaTheme="minorEastAsia"/>
           <w:sz w:val="24"/>
           <w:szCs w:val="24"/>
-          <w:lang w:val="en-IL"/>
         </w:rPr>
         <w:t>Convex</w:t>
       </w:r>
@@ -1285,7 +1072,6 @@
           <w:rFonts w:eastAsiaTheme="minorEastAsia"/>
           <w:sz w:val="24"/>
           <w:szCs w:val="24"/>
-          <w:lang w:val="en-IL"/>
         </w:rPr>
         <w:t>.</w:t>
       </w:r>
@@ -1297,15 +1083,13 @@
           <w:rFonts w:eastAsiaTheme="minorEastAsia"/>
           <w:sz w:val="24"/>
           <w:szCs w:val="24"/>
-          <w:lang w:val="en-IL"/>
-        </w:rPr>
-      </w:pPr>
-      <w:r>
-        <w:rPr>
-          <w:rFonts w:eastAsiaTheme="minorEastAsia"/>
-          <w:sz w:val="24"/>
-          <w:szCs w:val="24"/>
-          <w:lang w:val="en-IL"/>
+        </w:rPr>
+      </w:pPr>
+      <w:r>
+        <w:rPr>
+          <w:rFonts w:eastAsiaTheme="minorEastAsia"/>
+          <w:sz w:val="24"/>
+          <w:szCs w:val="24"/>
         </w:rPr>
         <w:t>These properties ensure that training a neural network is stable, efficient, and leads to meaningful learning.</w:t>
       </w:r>
@@ -1314,7 +1098,6 @@
           <w:rFonts w:eastAsiaTheme="minorEastAsia"/>
           <w:sz w:val="24"/>
           <w:szCs w:val="24"/>
-          <w:lang w:val="en-IL"/>
         </w:rPr>
         <w:t xml:space="preserve"> Yet some assumptions can be ignored in practice.</w:t>
       </w:r>
@@ -1326,7 +1109,6 @@
           <w:rFonts w:eastAsiaTheme="minorEastAsia"/>
           <w:sz w:val="24"/>
           <w:szCs w:val="24"/>
-          <w:lang w:val="en-IL"/>
         </w:rPr>
       </w:pPr>
     </w:p>
@@ -1337,15 +1119,13 @@
           <w:rFonts w:eastAsiaTheme="minorEastAsia"/>
           <w:sz w:val="24"/>
           <w:szCs w:val="24"/>
-          <w:lang w:val="en-IL"/>
-        </w:rPr>
-      </w:pPr>
-      <w:r>
-        <w:rPr>
-          <w:rFonts w:eastAsiaTheme="minorEastAsia"/>
-          <w:sz w:val="24"/>
-          <w:szCs w:val="24"/>
-          <w:lang w:val="en-IL"/>
+        </w:rPr>
+      </w:pPr>
+      <w:r>
+        <w:rPr>
+          <w:rFonts w:eastAsiaTheme="minorEastAsia"/>
+          <w:sz w:val="24"/>
+          <w:szCs w:val="24"/>
         </w:rPr>
         <w:t>This theorem directly supports the claim of the friend in question. Note that this is the general format of the theorem, the original theorem is for uniform convergence (supremum of differences between outputs approaches zero).</w:t>
       </w:r>
@@ -1357,7 +1137,6 @@
           <w:rFonts w:eastAsiaTheme="minorEastAsia"/>
           <w:sz w:val="24"/>
           <w:szCs w:val="24"/>
-          <w:lang w:val="en-IL"/>
         </w:rPr>
       </w:pPr>
     </w:p>
@@ -1373,14 +1152,12 @@
           <w:bCs/>
           <w:sz w:val="24"/>
           <w:szCs w:val="24"/>
-          <w:lang w:val="en-IL"/>
-        </w:rPr>
-      </w:pPr>
-      <w:r>
-        <w:rPr>
-          <w:sz w:val="24"/>
-          <w:szCs w:val="24"/>
-          <w:lang w:val="en-IL"/>
+        </w:rPr>
+      </w:pPr>
+      <w:r>
+        <w:rPr>
+          <w:sz w:val="24"/>
+          <w:szCs w:val="24"/>
         </w:rPr>
         <w:t>The conclusion is wrong due to many practical reasons:</w:t>
       </w:r>
@@ -1397,14 +1174,12 @@
           <w:bCs/>
           <w:sz w:val="24"/>
           <w:szCs w:val="24"/>
-          <w:lang w:val="en-IL"/>
-        </w:rPr>
-      </w:pPr>
-      <w:r>
-        <w:rPr>
-          <w:sz w:val="24"/>
-          <w:szCs w:val="24"/>
-          <w:lang w:val="en-IL"/>
+        </w:rPr>
+      </w:pPr>
+      <w:r>
+        <w:rPr>
+          <w:sz w:val="24"/>
+          <w:szCs w:val="24"/>
         </w:rPr>
         <w:t xml:space="preserve">The theorem provides an exponential bound on the width of the </w:t>
       </w:r>
@@ -1412,7 +1187,6 @@
         <w:rPr>
           <w:sz w:val="24"/>
           <w:szCs w:val="24"/>
-          <w:lang w:val="en-IL"/>
         </w:rPr>
         <w:t>single layer network</w:t>
       </w:r>
@@ -1420,7 +1194,6 @@
         <w:rPr>
           <w:sz w:val="24"/>
           <w:szCs w:val="24"/>
-          <w:lang w:val="en-IL"/>
         </w:rPr>
         <w:t>, which is largely impractical. That is due to optimization and memory limits. This is known as the curse of dimensionality.</w:t>
       </w:r>
@@ -1437,14 +1210,12 @@
           <w:bCs/>
           <w:sz w:val="24"/>
           <w:szCs w:val="24"/>
-          <w:lang w:val="en-IL"/>
-        </w:rPr>
-      </w:pPr>
-      <w:r>
-        <w:rPr>
-          <w:sz w:val="24"/>
-          <w:szCs w:val="24"/>
-          <w:lang w:val="en-IL"/>
+        </w:rPr>
+      </w:pPr>
+      <w:r>
+        <w:rPr>
+          <w:sz w:val="24"/>
+          <w:szCs w:val="24"/>
         </w:rPr>
         <w:t xml:space="preserve">Not only it is possible to “compensate” for lack of network width by depth, the added activations between layers help find more complex relations more efficiently. And the structure of the relations learned by each layer are more hierarchical and explainable. Early layers tend to learn simple features while </w:t>
       </w:r>
@@ -1452,7 +1223,6 @@
         <w:rPr>
           <w:sz w:val="24"/>
           <w:szCs w:val="24"/>
-          <w:lang w:val="en-IL"/>
         </w:rPr>
         <w:t>later layers tend to extract more complex and robust features and relations.</w:t>
       </w:r>
@@ -1460,7 +1230,6 @@
         <w:rPr>
           <w:sz w:val="24"/>
           <w:szCs w:val="24"/>
-          <w:lang w:val="en-IL"/>
         </w:rPr>
         <w:t xml:space="preserve"> </w:t>
       </w:r>
@@ -1470,14 +1239,13 @@
         <w:rPr>
           <w:sz w:val="24"/>
           <w:szCs w:val="24"/>
-          <w:lang w:val="en-IL"/>
-        </w:rPr>
-      </w:pPr>
-      <w:r>
-        <w:rPr>
-          <w:sz w:val="24"/>
-          <w:szCs w:val="24"/>
-          <w:lang w:val="en-IL"/>
+        </w:rPr>
+      </w:pPr>
+      <w:r>
+        <w:rPr>
+          <w:noProof/>
+          <w:sz w:val="24"/>
+          <w:szCs w:val="24"/>
         </w:rPr>
         <w:lastRenderedPageBreak/>
         <w:drawing>
@@ -1538,7 +1306,6 @@
           <w:bCs/>
           <w:sz w:val="24"/>
           <w:szCs w:val="24"/>
-          <w:lang w:val="en-IL"/>
         </w:rPr>
       </w:pPr>
       <w:r>
@@ -1547,7 +1314,6 @@
           <w:bCs/>
           <w:sz w:val="24"/>
           <w:szCs w:val="24"/>
-          <w:lang w:val="en-IL"/>
         </w:rPr>
         <w:t>Answer:</w:t>
       </w:r>
@@ -1562,14 +1328,12 @@
         <w:rPr>
           <w:sz w:val="24"/>
           <w:szCs w:val="24"/>
-          <w:lang w:val="en-IL"/>
-        </w:rPr>
-      </w:pPr>
-      <w:r>
-        <w:rPr>
-          <w:sz w:val="24"/>
-          <w:szCs w:val="24"/>
-          <w:lang w:val="en-IL"/>
+        </w:rPr>
+      </w:pPr>
+      <w:r>
+        <w:rPr>
+          <w:sz w:val="24"/>
+          <w:szCs w:val="24"/>
         </w:rPr>
         <w:t>The advantages of using a CNN over an MLP are as follows:</w:t>
       </w:r>
@@ -1600,14 +1364,12 @@
               <w:rPr>
                 <w:sz w:val="24"/>
                 <w:szCs w:val="24"/>
-                <w:lang w:val="en-IL"/>
               </w:rPr>
             </w:pPr>
             <w:r>
               <w:rPr>
                 <w:sz w:val="24"/>
                 <w:szCs w:val="24"/>
-                <w:lang w:val="en-IL"/>
               </w:rPr>
               <w:t>Criterion</w:t>
             </w:r>
@@ -1623,7 +1385,6 @@
               <w:rPr>
                 <w:sz w:val="24"/>
                 <w:szCs w:val="24"/>
-                <w:lang w:val="en-IL"/>
               </w:rPr>
             </w:pPr>
             <w:r>
@@ -1632,7 +1393,7 @@
                 <w:kern w:val="0"/>
                 <w:sz w:val="24"/>
                 <w:szCs w:val="24"/>
-                <w:lang w:val="en-IL" w:eastAsia="en-IL"/>
+                <w:lang w:eastAsia="en-IL"/>
                 <w14:ligatures w14:val="none"/>
               </w:rPr>
               <w:t>CNN</w:t>
@@ -1649,7 +1410,6 @@
               <w:rPr>
                 <w:sz w:val="24"/>
                 <w:szCs w:val="24"/>
-                <w:lang w:val="en-IL"/>
               </w:rPr>
             </w:pPr>
             <w:r>
@@ -1658,7 +1418,7 @@
                 <w:kern w:val="0"/>
                 <w:sz w:val="24"/>
                 <w:szCs w:val="24"/>
-                <w:lang w:val="en-IL" w:eastAsia="en-IL"/>
+                <w:lang w:eastAsia="en-IL"/>
                 <w14:ligatures w14:val="none"/>
               </w:rPr>
               <w:t>MLP</w:t>
@@ -1680,7 +1440,6 @@
               <w:rPr>
                 <w:sz w:val="24"/>
                 <w:szCs w:val="24"/>
-                <w:lang w:val="en-IL"/>
               </w:rPr>
             </w:pPr>
             <w:r>
@@ -1689,7 +1448,7 @@
                 <w:kern w:val="0"/>
                 <w:sz w:val="24"/>
                 <w:szCs w:val="24"/>
-                <w:lang w:val="en-IL" w:eastAsia="en-IL"/>
+                <w:lang w:eastAsia="en-IL"/>
                 <w14:ligatures w14:val="none"/>
               </w:rPr>
               <w:t xml:space="preserve">Parameter </w:t>
@@ -1700,7 +1459,7 @@
                 <w:kern w:val="0"/>
                 <w:sz w:val="24"/>
                 <w:szCs w:val="24"/>
-                <w:lang w:val="en-IL" w:eastAsia="en-IL"/>
+                <w:lang w:eastAsia="en-IL"/>
                 <w14:ligatures w14:val="none"/>
               </w:rPr>
               <w:t>count</w:t>
@@ -1717,7 +1476,6 @@
               <w:rPr>
                 <w:sz w:val="24"/>
                 <w:szCs w:val="24"/>
-                <w:lang w:val="en-IL"/>
               </w:rPr>
             </w:pPr>
             <w:r>
@@ -1726,7 +1484,7 @@
                 <w:kern w:val="0"/>
                 <w:sz w:val="24"/>
                 <w:szCs w:val="24"/>
-                <w:lang w:val="en-IL" w:eastAsia="en-IL"/>
+                <w:lang w:eastAsia="en-IL"/>
                 <w14:ligatures w14:val="none"/>
               </w:rPr>
               <w:t>Use</w:t>
@@ -1737,7 +1495,7 @@
                 <w:kern w:val="0"/>
                 <w:sz w:val="24"/>
                 <w:szCs w:val="24"/>
-                <w:lang w:val="en-IL" w:eastAsia="en-IL"/>
+                <w:lang w:eastAsia="en-IL"/>
                 <w14:ligatures w14:val="none"/>
               </w:rPr>
               <w:t>s</w:t>
@@ -1748,7 +1506,7 @@
                 <w:kern w:val="0"/>
                 <w:sz w:val="24"/>
                 <w:szCs w:val="24"/>
-                <w:lang w:val="en-IL" w:eastAsia="en-IL"/>
+                <w:lang w:eastAsia="en-IL"/>
                 <w14:ligatures w14:val="none"/>
               </w:rPr>
               <w:t xml:space="preserve"> shared weights and local connections, reducing parameters.</w:t>
@@ -1765,7 +1523,6 @@
               <w:rPr>
                 <w:sz w:val="24"/>
                 <w:szCs w:val="24"/>
-                <w:lang w:val="en-IL"/>
               </w:rPr>
             </w:pPr>
             <w:r>
@@ -1774,7 +1531,7 @@
                 <w:kern w:val="0"/>
                 <w:sz w:val="24"/>
                 <w:szCs w:val="24"/>
-                <w:lang w:val="en-IL" w:eastAsia="en-IL"/>
+                <w:lang w:eastAsia="en-IL"/>
                 <w14:ligatures w14:val="none"/>
               </w:rPr>
               <w:t xml:space="preserve">Fully connected layers make them </w:t>
@@ -1785,7 +1542,7 @@
                 <w:kern w:val="0"/>
                 <w:sz w:val="24"/>
                 <w:szCs w:val="24"/>
-                <w:lang w:val="en-IL" w:eastAsia="en-IL"/>
+                <w:lang w:eastAsia="en-IL"/>
                 <w14:ligatures w14:val="none"/>
               </w:rPr>
               <w:t>memory heavy</w:t>
@@ -1796,7 +1553,7 @@
                 <w:kern w:val="0"/>
                 <w:sz w:val="24"/>
                 <w:szCs w:val="24"/>
-                <w:lang w:val="en-IL" w:eastAsia="en-IL"/>
+                <w:lang w:eastAsia="en-IL"/>
                 <w14:ligatures w14:val="none"/>
               </w:rPr>
               <w:t>.</w:t>
@@ -1815,7 +1572,6 @@
               <w:rPr>
                 <w:sz w:val="24"/>
                 <w:szCs w:val="24"/>
-                <w:lang w:val="en-IL"/>
               </w:rPr>
             </w:pPr>
             <w:r>
@@ -1824,7 +1580,7 @@
                 <w:kern w:val="0"/>
                 <w:sz w:val="24"/>
                 <w:szCs w:val="24"/>
-                <w:lang w:val="en-IL" w:eastAsia="en-IL"/>
+                <w:lang w:eastAsia="en-IL"/>
                 <w14:ligatures w14:val="none"/>
               </w:rPr>
               <w:t xml:space="preserve">Translation </w:t>
@@ -1835,7 +1591,7 @@
                 <w:kern w:val="0"/>
                 <w:sz w:val="24"/>
                 <w:szCs w:val="24"/>
-                <w:lang w:val="en-IL" w:eastAsia="en-IL"/>
+                <w:lang w:eastAsia="en-IL"/>
                 <w14:ligatures w14:val="none"/>
               </w:rPr>
               <w:t>i</w:t>
@@ -1846,7 +1602,7 @@
                 <w:kern w:val="0"/>
                 <w:sz w:val="24"/>
                 <w:szCs w:val="24"/>
-                <w:lang w:val="en-IL" w:eastAsia="en-IL"/>
+                <w:lang w:eastAsia="en-IL"/>
                 <w14:ligatures w14:val="none"/>
               </w:rPr>
               <w:t>nvariance</w:t>
@@ -1857,7 +1613,7 @@
                 <w:kern w:val="0"/>
                 <w:sz w:val="24"/>
                 <w:szCs w:val="24"/>
-                <w:lang w:val="en-IL" w:eastAsia="en-IL"/>
+                <w:lang w:eastAsia="en-IL"/>
                 <w14:ligatures w14:val="none"/>
               </w:rPr>
               <w:t xml:space="preserve"> or </w:t>
@@ -1868,7 +1624,7 @@
                 <w:kern w:val="0"/>
                 <w:sz w:val="24"/>
                 <w:szCs w:val="24"/>
-                <w:lang w:val="en-IL" w:eastAsia="en-IL"/>
+                <w:lang w:eastAsia="en-IL"/>
                 <w14:ligatures w14:val="none"/>
               </w:rPr>
               <w:t>e</w:t>
@@ -1879,7 +1635,7 @@
                 <w:kern w:val="0"/>
                 <w:sz w:val="24"/>
                 <w:szCs w:val="24"/>
-                <w:lang w:val="en-IL" w:eastAsia="en-IL"/>
+                <w:lang w:eastAsia="en-IL"/>
                 <w14:ligatures w14:val="none"/>
               </w:rPr>
               <w:t>quivariance</w:t>
@@ -1896,7 +1652,6 @@
               <w:rPr>
                 <w:sz w:val="24"/>
                 <w:szCs w:val="24"/>
-                <w:lang w:val="en-IL"/>
               </w:rPr>
             </w:pPr>
             <w:r>
@@ -1905,7 +1660,7 @@
                 <w:kern w:val="0"/>
                 <w:sz w:val="24"/>
                 <w:szCs w:val="24"/>
-                <w:lang w:val="en-IL" w:eastAsia="en-IL"/>
+                <w:lang w:eastAsia="en-IL"/>
                 <w14:ligatures w14:val="none"/>
               </w:rPr>
               <w:t>Recognize objects regardless of position due to pooling and convolution.</w:t>
@@ -1922,7 +1677,6 @@
               <w:rPr>
                 <w:sz w:val="24"/>
                 <w:szCs w:val="24"/>
-                <w:lang w:val="en-IL"/>
               </w:rPr>
             </w:pPr>
             <w:r>
@@ -1931,7 +1685,7 @@
                 <w:kern w:val="0"/>
                 <w:sz w:val="24"/>
                 <w:szCs w:val="24"/>
-                <w:lang w:val="en-IL" w:eastAsia="en-IL"/>
+                <w:lang w:eastAsia="en-IL"/>
                 <w14:ligatures w14:val="none"/>
               </w:rPr>
               <w:t>Lack this property and are sensitive to position changes.</w:t>
@@ -1953,7 +1707,6 @@
               <w:rPr>
                 <w:sz w:val="24"/>
                 <w:szCs w:val="24"/>
-                <w:lang w:val="en-IL"/>
               </w:rPr>
             </w:pPr>
             <w:r>
@@ -1962,7 +1715,7 @@
                 <w:kern w:val="0"/>
                 <w:sz w:val="24"/>
                 <w:szCs w:val="24"/>
-                <w:lang w:val="en-IL" w:eastAsia="en-IL"/>
+                <w:lang w:eastAsia="en-IL"/>
                 <w14:ligatures w14:val="none"/>
               </w:rPr>
               <w:t xml:space="preserve">Spatial </w:t>
@@ -1973,7 +1726,7 @@
                 <w:kern w:val="0"/>
                 <w:sz w:val="24"/>
                 <w:szCs w:val="24"/>
-                <w:lang w:val="en-IL" w:eastAsia="en-IL"/>
+                <w:lang w:eastAsia="en-IL"/>
                 <w14:ligatures w14:val="none"/>
               </w:rPr>
               <w:t>considerations</w:t>
@@ -1990,7 +1743,6 @@
               <w:rPr>
                 <w:sz w:val="24"/>
                 <w:szCs w:val="24"/>
-                <w:lang w:val="en-IL"/>
               </w:rPr>
             </w:pPr>
             <w:r>
@@ -1999,7 +1751,7 @@
                 <w:kern w:val="0"/>
                 <w:sz w:val="24"/>
                 <w:szCs w:val="24"/>
-                <w:lang w:val="en-IL" w:eastAsia="en-IL"/>
+                <w:lang w:eastAsia="en-IL"/>
                 <w14:ligatures w14:val="none"/>
               </w:rPr>
               <w:t>Automatically extract spatial features like edges and patterns.</w:t>
@@ -2010,7 +1762,7 @@
                 <w:kern w:val="0"/>
                 <w:sz w:val="24"/>
                 <w:szCs w:val="24"/>
-                <w:lang w:val="en-IL" w:eastAsia="en-IL"/>
+                <w:lang w:eastAsia="en-IL"/>
                 <w14:ligatures w14:val="none"/>
               </w:rPr>
               <w:t xml:space="preserve"> Have a receptive field that scales with depth.</w:t>
@@ -2027,7 +1779,6 @@
               <w:rPr>
                 <w:sz w:val="24"/>
                 <w:szCs w:val="24"/>
-                <w:lang w:val="en-IL"/>
               </w:rPr>
             </w:pPr>
             <w:r>
@@ -2036,7 +1787,7 @@
                 <w:kern w:val="0"/>
                 <w:sz w:val="24"/>
                 <w:szCs w:val="24"/>
-                <w:lang w:val="en-IL" w:eastAsia="en-IL"/>
+                <w:lang w:eastAsia="en-IL"/>
                 <w14:ligatures w14:val="none"/>
               </w:rPr>
               <w:t>Treat all pixels as independent, ignoring spatial relationships.</w:t>
@@ -2055,7 +1806,6 @@
               <w:rPr>
                 <w:sz w:val="24"/>
                 <w:szCs w:val="24"/>
-                <w:lang w:val="en-IL"/>
               </w:rPr>
             </w:pPr>
             <w:r>
@@ -2064,7 +1814,7 @@
                 <w:kern w:val="0"/>
                 <w:sz w:val="24"/>
                 <w:szCs w:val="24"/>
-                <w:lang w:val="en-IL" w:eastAsia="en-IL"/>
+                <w:lang w:eastAsia="en-IL"/>
                 <w14:ligatures w14:val="none"/>
               </w:rPr>
               <w:t>Computational Efficiency</w:t>
@@ -2081,7 +1831,6 @@
               <w:rPr>
                 <w:sz w:val="24"/>
                 <w:szCs w:val="24"/>
-                <w:lang w:val="en-IL"/>
               </w:rPr>
             </w:pPr>
             <w:r>
@@ -2090,7 +1839,7 @@
                 <w:kern w:val="0"/>
                 <w:sz w:val="24"/>
                 <w:szCs w:val="24"/>
-                <w:lang w:val="en-IL" w:eastAsia="en-IL"/>
+                <w:lang w:eastAsia="en-IL"/>
                 <w14:ligatures w14:val="none"/>
               </w:rPr>
               <w:t>Faster due to weight sharing</w:t>
@@ -2101,7 +1850,7 @@
                 <w:kern w:val="0"/>
                 <w:sz w:val="24"/>
                 <w:szCs w:val="24"/>
-                <w:lang w:val="en-IL" w:eastAsia="en-IL"/>
+                <w:lang w:eastAsia="en-IL"/>
                 <w14:ligatures w14:val="none"/>
               </w:rPr>
               <w:t xml:space="preserve"> in the form of filters/kernels</w:t>
@@ -2112,7 +1861,7 @@
                 <w:kern w:val="0"/>
                 <w:sz w:val="24"/>
                 <w:szCs w:val="24"/>
-                <w:lang w:val="en-IL" w:eastAsia="en-IL"/>
+                <w:lang w:eastAsia="en-IL"/>
                 <w14:ligatures w14:val="none"/>
               </w:rPr>
               <w:t xml:space="preserve"> and generally lower hidden dimensions.</w:t>
@@ -2129,7 +1878,6 @@
               <w:rPr>
                 <w:sz w:val="24"/>
                 <w:szCs w:val="24"/>
-                <w:lang w:val="en-IL"/>
               </w:rPr>
             </w:pPr>
             <w:r>
@@ -2138,7 +1886,7 @@
                 <w:kern w:val="0"/>
                 <w:sz w:val="24"/>
                 <w:szCs w:val="24"/>
-                <w:lang w:val="en-IL" w:eastAsia="en-IL"/>
+                <w:lang w:eastAsia="en-IL"/>
                 <w14:ligatures w14:val="none"/>
               </w:rPr>
               <w:t>Require</w:t>
@@ -2149,7 +1897,7 @@
                 <w:kern w:val="0"/>
                 <w:sz w:val="24"/>
                 <w:szCs w:val="24"/>
-                <w:lang w:val="en-IL" w:eastAsia="en-IL"/>
+                <w:lang w:eastAsia="en-IL"/>
                 <w14:ligatures w14:val="none"/>
               </w:rPr>
               <w:t>s</w:t>
@@ -2160,7 +1908,7 @@
                 <w:kern w:val="0"/>
                 <w:sz w:val="24"/>
                 <w:szCs w:val="24"/>
-                <w:lang w:val="en-IL" w:eastAsia="en-IL"/>
+                <w:lang w:eastAsia="en-IL"/>
                 <w14:ligatures w14:val="none"/>
               </w:rPr>
               <w:t xml:space="preserve"> more memory and computation.</w:t>
@@ -2182,7 +1930,6 @@
               <w:rPr>
                 <w:sz w:val="24"/>
                 <w:szCs w:val="24"/>
-                <w:lang w:val="en-IL"/>
               </w:rPr>
             </w:pPr>
             <w:r>
@@ -2191,7 +1938,7 @@
                 <w:kern w:val="0"/>
                 <w:sz w:val="24"/>
                 <w:szCs w:val="24"/>
-                <w:lang w:val="en-IL" w:eastAsia="en-IL"/>
+                <w:lang w:eastAsia="en-IL"/>
                 <w14:ligatures w14:val="none"/>
               </w:rPr>
               <w:t>Scalability to Large Images</w:t>
@@ -2208,7 +1955,6 @@
               <w:rPr>
                 <w:sz w:val="24"/>
                 <w:szCs w:val="24"/>
-                <w:lang w:val="en-IL"/>
               </w:rPr>
             </w:pPr>
             <w:r>
@@ -2217,7 +1963,7 @@
                 <w:kern w:val="0"/>
                 <w:sz w:val="24"/>
                 <w:szCs w:val="24"/>
-                <w:lang w:val="en-IL" w:eastAsia="en-IL"/>
+                <w:lang w:eastAsia="en-IL"/>
                 <w14:ligatures w14:val="none"/>
               </w:rPr>
               <w:t>Efficiently process high-dimensional images.</w:t>
@@ -2234,7 +1980,6 @@
               <w:rPr>
                 <w:sz w:val="24"/>
                 <w:szCs w:val="24"/>
-                <w:lang w:val="en-IL"/>
               </w:rPr>
             </w:pPr>
             <w:r>
@@ -2243,7 +1988,7 @@
                 <w:kern w:val="0"/>
                 <w:sz w:val="24"/>
                 <w:szCs w:val="24"/>
-                <w:lang w:val="en-IL" w:eastAsia="en-IL"/>
+                <w:lang w:eastAsia="en-IL"/>
                 <w14:ligatures w14:val="none"/>
               </w:rPr>
               <w:t>Become impractical as image size increases.</w:t>
@@ -2257,7 +2002,6 @@
         <w:rPr>
           <w:sz w:val="24"/>
           <w:szCs w:val="24"/>
-          <w:lang w:val="en-IL"/>
         </w:rPr>
       </w:pPr>
     </w:p>
@@ -2271,14 +2015,12 @@
         <w:rPr>
           <w:sz w:val="24"/>
           <w:szCs w:val="24"/>
-          <w:lang w:val="en-IL"/>
-        </w:rPr>
-      </w:pPr>
-      <w:r>
-        <w:rPr>
-          <w:sz w:val="24"/>
-          <w:szCs w:val="24"/>
-          <w:lang w:val="en-IL"/>
+        </w:rPr>
+      </w:pPr>
+      <w:r>
+        <w:rPr>
+          <w:sz w:val="24"/>
+          <w:szCs w:val="24"/>
         </w:rPr>
         <w:t>We don’t agree with Alice , like mentioned above, yes the convolution operation is a linear operation, but it is applied differently</w:t>
       </w:r>
@@ -2286,7 +2028,6 @@
         <w:rPr>
           <w:sz w:val="24"/>
           <w:szCs w:val="24"/>
-          <w:lang w:val="en-IL"/>
         </w:rPr>
         <w:t>, for each filter, the weights are universal no matter where it is applied on the image. This is because it is applied with a sliding window fashion which allows it to capture more spatial features.</w:t>
       </w:r>
@@ -2297,14 +2038,12 @@
         <w:rPr>
           <w:sz w:val="24"/>
           <w:szCs w:val="24"/>
-          <w:lang w:val="en-IL"/>
-        </w:rPr>
-      </w:pPr>
-      <w:r>
-        <w:rPr>
-          <w:sz w:val="24"/>
-          <w:szCs w:val="24"/>
-          <w:lang w:val="en-IL"/>
+        </w:rPr>
+      </w:pPr>
+      <w:r>
+        <w:rPr>
+          <w:sz w:val="24"/>
+          <w:szCs w:val="24"/>
         </w:rPr>
         <w:t>Compared to an MLP, which seemingly treats all pixels as independent ignoring any spatial relationships.</w:t>
       </w:r>
@@ -2314,14 +2053,13 @@
         <w:rPr>
           <w:sz w:val="24"/>
           <w:szCs w:val="24"/>
-          <w:lang w:val="en-IL"/>
-        </w:rPr>
-      </w:pPr>
-      <w:r>
-        <w:rPr>
-          <w:sz w:val="24"/>
-          <w:szCs w:val="24"/>
-          <w:lang w:val="en-IL"/>
+        </w:rPr>
+      </w:pPr>
+      <w:r>
+        <w:rPr>
+          <w:noProof/>
+          <w:sz w:val="24"/>
+          <w:szCs w:val="24"/>
         </w:rPr>
         <w:lastRenderedPageBreak/>
         <w:drawing>
@@ -2380,7 +2118,6 @@
         <w:rPr>
           <w:sz w:val="24"/>
           <w:szCs w:val="24"/>
-          <w:lang w:val="en-IL"/>
         </w:rPr>
       </w:pPr>
       <w:r>
@@ -2389,7 +2126,6 @@
           <w:bCs/>
           <w:sz w:val="24"/>
           <w:szCs w:val="24"/>
-          <w:lang w:val="en-IL"/>
         </w:rPr>
         <w:t>Answer:</w:t>
       </w:r>
@@ -2399,7 +2135,6 @@
           <w:bCs/>
           <w:sz w:val="24"/>
           <w:szCs w:val="24"/>
-          <w:lang w:val="en-IL"/>
         </w:rPr>
         <w:t xml:space="preserve"> </w:t>
       </w:r>
@@ -2407,7 +2142,6 @@
         <w:rPr>
           <w:sz w:val="24"/>
           <w:szCs w:val="24"/>
-          <w:lang w:val="en-IL"/>
         </w:rPr>
         <w:t>We compare both approaches as follows:</w:t>
       </w:r>
@@ -2437,14 +2171,12 @@
               <w:rPr>
                 <w:sz w:val="24"/>
                 <w:szCs w:val="24"/>
-                <w:lang w:val="en-IL"/>
               </w:rPr>
             </w:pPr>
             <w:r>
               <w:rPr>
                 <w:sz w:val="24"/>
                 <w:szCs w:val="24"/>
-                <w:lang w:val="en-IL"/>
               </w:rPr>
               <w:t>Aspect</w:t>
             </w:r>
@@ -2452,7 +2184,6 @@
               <w:rPr>
                 <w:sz w:val="24"/>
                 <w:szCs w:val="24"/>
-                <w:lang w:val="en-IL"/>
               </w:rPr>
               <w:t>s</w:t>
             </w:r>
@@ -2468,14 +2199,12 @@
               <w:rPr>
                 <w:sz w:val="24"/>
                 <w:szCs w:val="24"/>
-                <w:lang w:val="en-IL"/>
               </w:rPr>
             </w:pPr>
             <w:r>
               <w:rPr>
                 <w:sz w:val="24"/>
                 <w:szCs w:val="24"/>
-                <w:lang w:val="en-IL"/>
               </w:rPr>
               <w:t xml:space="preserve">Exponential Moving Average </w:t>
             </w:r>
@@ -2491,14 +2220,12 @@
               <w:rPr>
                 <w:sz w:val="24"/>
                 <w:szCs w:val="24"/>
-                <w:lang w:val="en-IL"/>
               </w:rPr>
             </w:pPr>
             <w:r>
               <w:rPr>
                 <w:sz w:val="24"/>
                 <w:szCs w:val="24"/>
-                <w:lang w:val="en-IL"/>
               </w:rPr>
               <w:t>Linear Averaging</w:t>
             </w:r>
@@ -2519,14 +2246,12 @@
               <w:rPr>
                 <w:sz w:val="24"/>
                 <w:szCs w:val="24"/>
-                <w:lang w:val="en-IL"/>
               </w:rPr>
             </w:pPr>
             <w:r>
               <w:rPr>
                 <w:sz w:val="24"/>
                 <w:szCs w:val="24"/>
-                <w:lang w:val="en-IL"/>
               </w:rPr>
               <w:t xml:space="preserve">Responsiveness to </w:t>
             </w:r>
@@ -2534,7 +2259,6 @@
               <w:rPr>
                 <w:sz w:val="24"/>
                 <w:szCs w:val="24"/>
-                <w:lang w:val="en-IL"/>
               </w:rPr>
               <w:t>r</w:t>
             </w:r>
@@ -2542,7 +2266,6 @@
               <w:rPr>
                 <w:sz w:val="24"/>
                 <w:szCs w:val="24"/>
-                <w:lang w:val="en-IL"/>
               </w:rPr>
               <w:t xml:space="preserve">ecent </w:t>
             </w:r>
@@ -2550,7 +2273,6 @@
               <w:rPr>
                 <w:sz w:val="24"/>
                 <w:szCs w:val="24"/>
-                <w:lang w:val="en-IL"/>
               </w:rPr>
               <w:t>u</w:t>
             </w:r>
@@ -2558,7 +2280,6 @@
               <w:rPr>
                 <w:sz w:val="24"/>
                 <w:szCs w:val="24"/>
-                <w:lang w:val="en-IL"/>
               </w:rPr>
               <w:t>pdates</w:t>
             </w:r>
@@ -2566,7 +2287,6 @@
               <w:rPr>
                 <w:sz w:val="24"/>
                 <w:szCs w:val="24"/>
-                <w:lang w:val="en-IL"/>
               </w:rPr>
               <w:t xml:space="preserve"> in gradients</w:t>
             </w:r>
@@ -2582,14 +2302,12 @@
               <w:rPr>
                 <w:sz w:val="24"/>
                 <w:szCs w:val="24"/>
-                <w:lang w:val="en-IL"/>
               </w:rPr>
             </w:pPr>
             <w:r>
               <w:rPr>
                 <w:sz w:val="24"/>
                 <w:szCs w:val="24"/>
-                <w:lang w:val="en-IL"/>
               </w:rPr>
               <w:t>More responsive to recent gradients due to exponential decay</w:t>
             </w:r>
@@ -2597,7 +2315,6 @@
               <w:rPr>
                 <w:sz w:val="24"/>
                 <w:szCs w:val="24"/>
-                <w:lang w:val="en-IL"/>
               </w:rPr>
               <w:t xml:space="preserve"> of past gradients</w:t>
             </w:r>
@@ -2605,7 +2322,6 @@
               <w:rPr>
                 <w:sz w:val="24"/>
                 <w:szCs w:val="24"/>
-                <w:lang w:val="en-IL"/>
               </w:rPr>
               <w:t>.</w:t>
             </w:r>
@@ -2621,14 +2337,12 @@
               <w:rPr>
                 <w:sz w:val="24"/>
                 <w:szCs w:val="24"/>
-                <w:lang w:val="en-IL"/>
               </w:rPr>
             </w:pPr>
             <w:r>
               <w:rPr>
                 <w:sz w:val="24"/>
                 <w:szCs w:val="24"/>
-                <w:lang w:val="en-IL"/>
               </w:rPr>
               <w:t>Less responsive, as the decay is linear and gradual.</w:t>
             </w:r>
@@ -2646,14 +2360,12 @@
               <w:rPr>
                 <w:sz w:val="24"/>
                 <w:szCs w:val="24"/>
-                <w:lang w:val="en-IL"/>
               </w:rPr>
             </w:pPr>
             <w:r>
               <w:rPr>
                 <w:sz w:val="24"/>
                 <w:szCs w:val="24"/>
-                <w:lang w:val="en-IL"/>
               </w:rPr>
               <w:t xml:space="preserve">Memory </w:t>
             </w:r>
@@ -2661,7 +2373,6 @@
               <w:rPr>
                 <w:sz w:val="24"/>
                 <w:szCs w:val="24"/>
-                <w:lang w:val="en-IL"/>
               </w:rPr>
               <w:t xml:space="preserve">limitations </w:t>
             </w:r>
@@ -2677,14 +2388,12 @@
               <w:rPr>
                 <w:sz w:val="24"/>
                 <w:szCs w:val="24"/>
-                <w:lang w:val="en-IL"/>
               </w:rPr>
             </w:pPr>
             <w:r>
               <w:rPr>
                 <w:sz w:val="24"/>
                 <w:szCs w:val="24"/>
-                <w:lang w:val="en-IL"/>
               </w:rPr>
               <w:t>Requires storing only the current and previous values.</w:t>
             </w:r>
@@ -2700,14 +2409,12 @@
               <w:rPr>
                 <w:sz w:val="24"/>
                 <w:szCs w:val="24"/>
-                <w:lang w:val="en-IL"/>
               </w:rPr>
             </w:pPr>
             <w:r>
               <w:rPr>
                 <w:sz w:val="24"/>
                 <w:szCs w:val="24"/>
-                <w:lang w:val="en-IL"/>
               </w:rPr>
               <w:t>Requires storing all past gradients within the window.</w:t>
             </w:r>
@@ -2728,14 +2435,12 @@
               <w:rPr>
                 <w:sz w:val="24"/>
                 <w:szCs w:val="24"/>
-                <w:lang w:val="en-IL"/>
               </w:rPr>
             </w:pPr>
             <w:r>
               <w:rPr>
                 <w:sz w:val="24"/>
                 <w:szCs w:val="24"/>
-                <w:lang w:val="en-IL"/>
               </w:rPr>
               <w:t xml:space="preserve">Convergence </w:t>
             </w:r>
@@ -2743,7 +2448,6 @@
               <w:rPr>
                 <w:sz w:val="24"/>
                 <w:szCs w:val="24"/>
-                <w:lang w:val="en-IL"/>
               </w:rPr>
               <w:t>s</w:t>
             </w:r>
@@ -2751,7 +2455,6 @@
               <w:rPr>
                 <w:sz w:val="24"/>
                 <w:szCs w:val="24"/>
-                <w:lang w:val="en-IL"/>
               </w:rPr>
               <w:t xml:space="preserve">peed and </w:t>
             </w:r>
@@ -2759,7 +2462,6 @@
               <w:rPr>
                 <w:sz w:val="24"/>
                 <w:szCs w:val="24"/>
-                <w:lang w:val="en-IL"/>
               </w:rPr>
               <w:t>e</w:t>
             </w:r>
@@ -2767,7 +2469,6 @@
               <w:rPr>
                 <w:sz w:val="24"/>
                 <w:szCs w:val="24"/>
-                <w:lang w:val="en-IL"/>
               </w:rPr>
               <w:t>fficiency</w:t>
             </w:r>
@@ -2783,14 +2484,12 @@
               <w:rPr>
                 <w:sz w:val="24"/>
                 <w:szCs w:val="24"/>
-                <w:lang w:val="en-IL"/>
               </w:rPr>
             </w:pPr>
             <w:r>
               <w:rPr>
                 <w:sz w:val="24"/>
                 <w:szCs w:val="24"/>
-                <w:lang w:val="en-IL"/>
               </w:rPr>
               <w:t>Faster convergence due to better gradient adaptation.</w:t>
             </w:r>
@@ -2806,14 +2505,12 @@
               <w:rPr>
                 <w:sz w:val="24"/>
                 <w:szCs w:val="24"/>
-                <w:lang w:val="en-IL"/>
               </w:rPr>
             </w:pPr>
             <w:r>
               <w:rPr>
                 <w:sz w:val="24"/>
                 <w:szCs w:val="24"/>
-                <w:lang w:val="en-IL"/>
               </w:rPr>
               <w:t xml:space="preserve">Slower convergence, </w:t>
             </w:r>
@@ -2821,7 +2518,6 @@
               <w:rPr>
                 <w:sz w:val="24"/>
                 <w:szCs w:val="24"/>
-                <w:lang w:val="en-IL"/>
               </w:rPr>
               <w:t xml:space="preserve">not as </w:t>
             </w:r>
@@ -2829,7 +2525,6 @@
               <w:rPr>
                 <w:sz w:val="24"/>
                 <w:szCs w:val="24"/>
-                <w:lang w:val="en-IL"/>
               </w:rPr>
               <w:t>efficient due to slower adaptation.</w:t>
             </w:r>
@@ -2847,30 +2542,19 @@
               <w:rPr>
                 <w:sz w:val="24"/>
                 <w:szCs w:val="24"/>
-                <w:lang w:val="en-IL"/>
               </w:rPr>
             </w:pPr>
             <w:r>
               <w:rPr>
                 <w:sz w:val="24"/>
                 <w:szCs w:val="24"/>
-                <w:lang w:val="en-IL"/>
-              </w:rPr>
-              <w:t>Adaptation</w:t>
+              </w:rPr>
+              <w:t xml:space="preserve">Adaptation </w:t>
             </w:r>
             <w:r>
               <w:rPr>
                 <w:sz w:val="24"/>
                 <w:szCs w:val="24"/>
-                <w:lang w:val="en-IL"/>
-              </w:rPr>
-              <w:t xml:space="preserve"> </w:t>
-            </w:r>
-            <w:r>
-              <w:rPr>
-                <w:sz w:val="24"/>
-                <w:szCs w:val="24"/>
-                <w:lang w:val="en-IL"/>
               </w:rPr>
               <w:t xml:space="preserve"> of l</w:t>
             </w:r>
@@ -2878,7 +2562,6 @@
               <w:rPr>
                 <w:sz w:val="24"/>
                 <w:szCs w:val="24"/>
-                <w:lang w:val="en-IL"/>
               </w:rPr>
               <w:t xml:space="preserve">earning </w:t>
             </w:r>
@@ -2886,7 +2569,6 @@
               <w:rPr>
                 <w:sz w:val="24"/>
                 <w:szCs w:val="24"/>
-                <w:lang w:val="en-IL"/>
               </w:rPr>
               <w:t>r</w:t>
             </w:r>
@@ -2894,7 +2576,6 @@
               <w:rPr>
                 <w:sz w:val="24"/>
                 <w:szCs w:val="24"/>
-                <w:lang w:val="en-IL"/>
               </w:rPr>
               <w:t>ate</w:t>
             </w:r>
@@ -2910,14 +2591,12 @@
               <w:rPr>
                 <w:sz w:val="24"/>
                 <w:szCs w:val="24"/>
-                <w:lang w:val="en-IL"/>
               </w:rPr>
             </w:pPr>
             <w:r>
               <w:rPr>
                 <w:sz w:val="24"/>
                 <w:szCs w:val="24"/>
-                <w:lang w:val="en-IL"/>
               </w:rPr>
               <w:t>Allows for dynamic adjustment of learning rates (e.g., in Adam).</w:t>
             </w:r>
@@ -2933,14 +2612,12 @@
               <w:rPr>
                 <w:sz w:val="24"/>
                 <w:szCs w:val="24"/>
-                <w:lang w:val="en-IL"/>
               </w:rPr>
             </w:pPr>
             <w:r>
               <w:rPr>
                 <w:sz w:val="24"/>
                 <w:szCs w:val="24"/>
-                <w:lang w:val="en-IL"/>
               </w:rPr>
               <w:t>Less effective at adapting learning rates.</w:t>
             </w:r>
@@ -2953,7 +2630,6 @@
         <w:rPr>
           <w:sz w:val="24"/>
           <w:szCs w:val="24"/>
-          <w:lang w:val="en-IL"/>
         </w:rPr>
       </w:pPr>
     </w:p>
@@ -2977,7 +2653,6 @@
         <w:rPr>
           <w:sz w:val="24"/>
           <w:szCs w:val="24"/>
-          <w:lang w:val="en-IL"/>
         </w:rPr>
       </w:pPr>
       <w:r>
@@ -3063,14 +2738,13 @@
         <w:rPr>
           <w:sz w:val="24"/>
           <w:szCs w:val="24"/>
-          <w:lang w:val="en-IL"/>
-        </w:rPr>
-      </w:pPr>
-      <w:r>
-        <w:rPr>
-          <w:sz w:val="24"/>
-          <w:szCs w:val="24"/>
-          <w:lang w:val="en-IL"/>
+        </w:rPr>
+      </w:pPr>
+      <w:r>
+        <w:rPr>
+          <w:noProof/>
+          <w:sz w:val="24"/>
+          <w:szCs w:val="24"/>
         </w:rPr>
         <w:drawing>
           <wp:inline distT="0" distB="0" distL="0" distR="0" wp14:anchorId="694CE1B9" wp14:editId="5CED1E1E">
@@ -3130,7 +2804,6 @@
           <w:bCs/>
           <w:sz w:val="24"/>
           <w:szCs w:val="24"/>
-          <w:lang w:val="en-IL"/>
         </w:rPr>
       </w:pPr>
       <w:r>
@@ -3139,7 +2812,6 @@
           <w:bCs/>
           <w:sz w:val="24"/>
           <w:szCs w:val="24"/>
-          <w:lang w:val="en-IL"/>
         </w:rPr>
         <w:t>Answer:</w:t>
       </w:r>
@@ -3149,14 +2821,12 @@
         <w:rPr>
           <w:sz w:val="24"/>
           <w:szCs w:val="24"/>
-          <w:lang w:val="en-IL"/>
-        </w:rPr>
-      </w:pPr>
-      <w:r>
-        <w:rPr>
-          <w:sz w:val="24"/>
-          <w:szCs w:val="24"/>
-          <w:lang w:val="en-IL"/>
+        </w:rPr>
+      </w:pPr>
+      <w:r>
+        <w:rPr>
+          <w:sz w:val="24"/>
+          <w:szCs w:val="24"/>
         </w:rPr>
         <w:t xml:space="preserve">The loss tensor should be a scaler due to the recursive nature of </w:t>
       </w:r>
@@ -3164,7 +2834,6 @@
         <w:rPr>
           <w:sz w:val="24"/>
           <w:szCs w:val="24"/>
-          <w:lang w:val="en-IL"/>
         </w:rPr>
         <w:t>the reverse mode of AD</w:t>
       </w:r>
@@ -3172,7 +2841,6 @@
         <w:rPr>
           <w:sz w:val="24"/>
           <w:szCs w:val="24"/>
-          <w:lang w:val="en-IL"/>
         </w:rPr>
         <w:t xml:space="preserve">.Since in </w:t>
       </w:r>
@@ -3180,31 +2848,13 @@
         <w:rPr>
           <w:sz w:val="24"/>
           <w:szCs w:val="24"/>
-          <w:lang w:val="en-IL"/>
-        </w:rPr>
-        <w:t xml:space="preserve">the </w:t>
-      </w:r>
-      <w:r>
-        <w:rPr>
-          <w:sz w:val="24"/>
-          <w:szCs w:val="24"/>
-          <w:lang w:val="en-IL"/>
-        </w:rPr>
-        <w:t>reverse mode of AD</w:t>
-      </w:r>
-      <w:r>
-        <w:rPr>
-          <w:sz w:val="24"/>
-          <w:szCs w:val="24"/>
-          <w:lang w:val="en-IL"/>
-        </w:rPr>
-        <w:t xml:space="preserve"> </w:t>
-      </w:r>
-      <w:r>
-        <w:rPr>
-          <w:sz w:val="24"/>
-          <w:szCs w:val="24"/>
-          <w:lang w:val="en-IL"/>
+        </w:rPr>
+        <w:t xml:space="preserve">the reverse mode of AD </w:t>
+      </w:r>
+      <w:r>
+        <w:rPr>
+          <w:sz w:val="24"/>
+          <w:szCs w:val="24"/>
         </w:rPr>
         <w:t xml:space="preserve">we compute the gradients </w:t>
       </w:r>
@@ -3212,7 +2862,6 @@
         <w:rPr>
           <w:sz w:val="24"/>
           <w:szCs w:val="24"/>
-          <w:lang w:val="en-IL"/>
         </w:rPr>
         <w:t xml:space="preserve">relevant to each node in the computational graph in reverse topological order. We multiply the previous derivative with the current one and update the current gradient. We need the multiplication to always compile therefore the loss is a scaler. If the  loss was a matrix or a vector the derivative would be a matrix making the multiplications in this algorithm not possible. </w:t>
       </w:r>
@@ -3222,14 +2871,13 @@
         <w:rPr>
           <w:sz w:val="24"/>
           <w:szCs w:val="24"/>
-          <w:lang w:val="en-IL"/>
-        </w:rPr>
-      </w:pPr>
-      <w:r>
-        <w:rPr>
-          <w:sz w:val="24"/>
-          <w:szCs w:val="24"/>
-          <w:lang w:val="en-IL"/>
+        </w:rPr>
+      </w:pPr>
+      <w:r>
+        <w:rPr>
+          <w:noProof/>
+          <w:sz w:val="24"/>
+          <w:szCs w:val="24"/>
         </w:rPr>
         <w:lastRenderedPageBreak/>
         <w:drawing>
@@ -3290,7 +2938,6 @@
           <w:bCs/>
           <w:sz w:val="24"/>
           <w:szCs w:val="24"/>
-          <w:lang w:val="en-IL"/>
         </w:rPr>
       </w:pPr>
       <w:r>
@@ -3299,34 +2946,157 @@
           <w:bCs/>
           <w:sz w:val="24"/>
           <w:szCs w:val="24"/>
-          <w:lang w:val="en-IL"/>
         </w:rPr>
         <w:t>Answer:</w:t>
       </w:r>
     </w:p>
     <w:p>
       <w:pPr>
-        <w:rPr>
-          <w:sz w:val="24"/>
-          <w:szCs w:val="24"/>
-          <w:lang w:val="en-IL"/>
-        </w:rPr>
-      </w:pPr>
+        <w:pStyle w:val="ListParagraph"/>
+        <w:numPr>
+          <w:ilvl w:val="0"/>
+          <w:numId w:val="8"/>
+        </w:numPr>
+        <w:rPr>
+          <w:sz w:val="24"/>
+          <w:szCs w:val="24"/>
+        </w:rPr>
+      </w:pPr>
+      <w:r>
+        <w:rPr>
+          <w:sz w:val="24"/>
+          <w:szCs w:val="24"/>
+        </w:rPr>
+        <w:t>Inductive bias refers to the assumptions a model makes about the data in order to generalize better.</w:t>
+      </w:r>
     </w:p>
     <w:p>
       <w:pPr>
-        <w:rPr>
-          <w:sz w:val="24"/>
-          <w:szCs w:val="24"/>
-          <w:lang w:val="en-IL"/>
-        </w:rPr>
-      </w:pPr>
-      <w:r>
-        <w:rPr>
-          <w:sz w:val="24"/>
-          <w:szCs w:val="24"/>
-          <w:lang w:val="en-IL"/>
-        </w:rPr>
+        <w:pStyle w:val="ListParagraph"/>
+        <w:rPr>
+          <w:sz w:val="24"/>
+          <w:szCs w:val="24"/>
+        </w:rPr>
+      </w:pPr>
+    </w:p>
+    <w:p>
+      <w:pPr>
+        <w:pStyle w:val="ListParagraph"/>
+        <w:numPr>
+          <w:ilvl w:val="0"/>
+          <w:numId w:val="8"/>
+        </w:numPr>
+        <w:rPr>
+          <w:sz w:val="24"/>
+          <w:szCs w:val="24"/>
+        </w:rPr>
+      </w:pPr>
+      <w:r>
+        <w:rPr>
+          <w:sz w:val="24"/>
+          <w:szCs w:val="24"/>
+        </w:rPr>
+        <w:t>CNN’s mainly assume two things, translation invariance/equivariance and spatial locality. (In the context of image processing for example)</w:t>
+      </w:r>
+    </w:p>
+    <w:p>
+      <w:pPr>
+        <w:pStyle w:val="ListParagraph"/>
+        <w:rPr>
+          <w:sz w:val="24"/>
+          <w:szCs w:val="24"/>
+        </w:rPr>
+      </w:pPr>
+      <w:r>
+        <w:rPr>
+          <w:sz w:val="24"/>
+          <w:szCs w:val="24"/>
+        </w:rPr>
+        <w:t>Translation</w:t>
+      </w:r>
+      <w:r>
+        <w:rPr>
+          <w:sz w:val="24"/>
+          <w:szCs w:val="24"/>
+        </w:rPr>
+        <w:t xml:space="preserve"> invariance or equivariance refer to the idea that a translation of the input image should result in the same output in case of invariance and a so called “expected” change in the output in the case of equivariance.</w:t>
+      </w:r>
+    </w:p>
+    <w:p>
+      <w:pPr>
+        <w:pStyle w:val="ListParagraph"/>
+        <w:rPr>
+          <w:sz w:val="24"/>
+          <w:szCs w:val="24"/>
+        </w:rPr>
+      </w:pPr>
+      <w:r>
+        <w:rPr>
+          <w:sz w:val="24"/>
+          <w:szCs w:val="24"/>
+        </w:rPr>
+        <w:t>Spatial locality is the underlying assumption that in order to process a given input pixel we should consider nearby pixels.</w:t>
+      </w:r>
+    </w:p>
+    <w:p>
+      <w:pPr>
+        <w:pStyle w:val="ListParagraph"/>
+        <w:rPr>
+          <w:sz w:val="24"/>
+          <w:szCs w:val="24"/>
+        </w:rPr>
+      </w:pPr>
+    </w:p>
+    <w:p>
+      <w:pPr>
+        <w:pStyle w:val="ListParagraph"/>
+        <w:numPr>
+          <w:ilvl w:val="0"/>
+          <w:numId w:val="8"/>
+        </w:numPr>
+        <w:rPr>
+          <w:sz w:val="24"/>
+          <w:szCs w:val="24"/>
+        </w:rPr>
+      </w:pPr>
+      <w:r>
+        <w:rPr>
+          <w:sz w:val="24"/>
+          <w:szCs w:val="24"/>
+        </w:rPr>
+        <w:t>Generally speaking, training a model with inductive bias can be made more efficient and effective taking said bias into consideration. Yet sometimes the assumptions about the data don’t hold. Or even hold at training time but not at inference time. For example, say a computer vision model aimed to classify the existence of a cat in an image assumes all cats in all pictures appear in a similar scale. If said model leans into this bias it would perform very poorly when presented with pictures containing cats of different scale.</w:t>
+      </w:r>
+    </w:p>
+    <w:p>
+      <w:pPr>
+        <w:pStyle w:val="ListParagraph"/>
+        <w:rPr>
+          <w:sz w:val="24"/>
+          <w:szCs w:val="24"/>
+        </w:rPr>
+      </w:pPr>
+      <w:r>
+        <w:rPr>
+          <w:sz w:val="24"/>
+          <w:szCs w:val="24"/>
+        </w:rPr>
+        <w:t xml:space="preserve">Inductive bias is good when the assumptions hold at training and inference, we want more of these biases. Yet they may hinder the performance of models given these assumptions don’t always hold. </w:t>
+      </w:r>
+    </w:p>
+    <w:p>
+      <w:pPr>
+        <w:rPr>
+          <w:sz w:val="24"/>
+          <w:szCs w:val="24"/>
+        </w:rPr>
+      </w:pPr>
+      <w:r>
+        <w:rPr>
+          <w:noProof/>
+          <w:sz w:val="24"/>
+          <w:szCs w:val="24"/>
+        </w:rPr>
+        <w:lastRenderedPageBreak/>
         <w:drawing>
           <wp:inline distT="0" distB="0" distL="0" distR="0" wp14:anchorId="29C85D1F" wp14:editId="22EA1F47">
             <wp:extent cx="5731510" cy="2544445"/>
@@ -3385,7 +3155,6 @@
           <w:bCs/>
           <w:sz w:val="24"/>
           <w:szCs w:val="24"/>
-          <w:lang w:val="en-IL"/>
         </w:rPr>
       </w:pPr>
       <w:r>
@@ -3394,34 +3163,1457 @@
           <w:bCs/>
           <w:sz w:val="24"/>
           <w:szCs w:val="24"/>
-          <w:lang w:val="en-IL"/>
         </w:rPr>
         <w:t>Answer:</w:t>
       </w:r>
     </w:p>
     <w:p>
       <w:pPr>
-        <w:rPr>
-          <w:sz w:val="24"/>
-          <w:szCs w:val="24"/>
-          <w:lang w:val="en-IL"/>
-        </w:rPr>
-      </w:pPr>
+        <w:pStyle w:val="ListParagraph"/>
+        <w:numPr>
+          <w:ilvl w:val="0"/>
+          <w:numId w:val="9"/>
+        </w:numPr>
+        <w:rPr>
+          <w:rFonts w:eastAsiaTheme="minorEastAsia"/>
+          <w:sz w:val="24"/>
+          <w:szCs w:val="24"/>
+        </w:rPr>
+      </w:pPr>
+      <w:r>
+        <w:rPr>
+          <w:sz w:val="24"/>
+          <w:szCs w:val="24"/>
+        </w:rPr>
+        <w:t xml:space="preserve">The inner computation of </w:t>
+      </w:r>
+      <m:oMath>
+        <m:r>
+          <w:rPr>
+            <w:rFonts w:ascii="Cambria Math" w:hAnsi="Cambria Math"/>
+            <w:sz w:val="24"/>
+            <w:szCs w:val="24"/>
+          </w:rPr>
+          <m:t>Q</m:t>
+        </m:r>
+        <m:sSup>
+          <m:sSupPr>
+            <m:ctrlPr>
+              <w:rPr>
+                <w:rFonts w:ascii="Cambria Math" w:hAnsi="Cambria Math"/>
+                <w:i/>
+                <w:sz w:val="24"/>
+                <w:szCs w:val="24"/>
+              </w:rPr>
+            </m:ctrlPr>
+          </m:sSupPr>
+          <m:e>
+            <m:r>
+              <w:rPr>
+                <w:rFonts w:ascii="Cambria Math" w:hAnsi="Cambria Math"/>
+                <w:sz w:val="24"/>
+                <w:szCs w:val="24"/>
+              </w:rPr>
+              <m:t>K</m:t>
+            </m:r>
+          </m:e>
+          <m:sup>
+            <m:r>
+              <w:rPr>
+                <w:rFonts w:ascii="Cambria Math" w:hAnsi="Cambria Math"/>
+                <w:sz w:val="24"/>
+                <w:szCs w:val="24"/>
+              </w:rPr>
+              <m:t>T</m:t>
+            </m:r>
+          </m:sup>
+        </m:sSup>
+      </m:oMath>
+      <w:r>
+        <w:rPr>
+          <w:rFonts w:eastAsiaTheme="minorEastAsia"/>
+          <w:sz w:val="24"/>
+          <w:szCs w:val="24"/>
+        </w:rPr>
+        <w:t xml:space="preserve"> is of complexity </w:t>
+      </w:r>
+      <m:oMath>
+        <m:r>
+          <w:rPr>
+            <w:rFonts w:ascii="Cambria Math" w:eastAsiaTheme="minorEastAsia" w:hAnsi="Cambria Math"/>
+            <w:sz w:val="24"/>
+            <w:szCs w:val="24"/>
+          </w:rPr>
+          <m:t>O</m:t>
+        </m:r>
+        <m:d>
+          <m:dPr>
+            <m:ctrlPr>
+              <w:rPr>
+                <w:rFonts w:ascii="Cambria Math" w:eastAsiaTheme="minorEastAsia" w:hAnsi="Cambria Math"/>
+                <w:i/>
+                <w:sz w:val="24"/>
+                <w:szCs w:val="24"/>
+              </w:rPr>
+            </m:ctrlPr>
+          </m:dPr>
+          <m:e>
+            <m:r>
+              <w:rPr>
+                <w:rFonts w:ascii="Cambria Math" w:eastAsiaTheme="minorEastAsia" w:hAnsi="Cambria Math"/>
+                <w:sz w:val="24"/>
+                <w:szCs w:val="24"/>
+              </w:rPr>
+              <m:t>ndn</m:t>
+            </m:r>
+          </m:e>
+        </m:d>
+        <m:r>
+          <w:rPr>
+            <w:rFonts w:ascii="Cambria Math" w:eastAsiaTheme="minorEastAsia" w:hAnsi="Cambria Math"/>
+            <w:sz w:val="24"/>
+            <w:szCs w:val="24"/>
+          </w:rPr>
+          <m:t>=O</m:t>
+        </m:r>
+        <m:d>
+          <m:dPr>
+            <m:ctrlPr>
+              <w:rPr>
+                <w:rFonts w:ascii="Cambria Math" w:eastAsiaTheme="minorEastAsia" w:hAnsi="Cambria Math"/>
+                <w:i/>
+                <w:sz w:val="24"/>
+                <w:szCs w:val="24"/>
+              </w:rPr>
+            </m:ctrlPr>
+          </m:dPr>
+          <m:e>
+            <m:sSup>
+              <m:sSupPr>
+                <m:ctrlPr>
+                  <w:rPr>
+                    <w:rFonts w:ascii="Cambria Math" w:eastAsiaTheme="minorEastAsia" w:hAnsi="Cambria Math"/>
+                    <w:i/>
+                    <w:sz w:val="24"/>
+                    <w:szCs w:val="24"/>
+                  </w:rPr>
+                </m:ctrlPr>
+              </m:sSupPr>
+              <m:e>
+                <m:r>
+                  <w:rPr>
+                    <w:rFonts w:ascii="Cambria Math" w:eastAsiaTheme="minorEastAsia" w:hAnsi="Cambria Math"/>
+                    <w:sz w:val="24"/>
+                    <w:szCs w:val="24"/>
+                  </w:rPr>
+                  <m:t>n</m:t>
+                </m:r>
+              </m:e>
+              <m:sup>
+                <m:r>
+                  <w:rPr>
+                    <w:rFonts w:ascii="Cambria Math" w:eastAsiaTheme="minorEastAsia" w:hAnsi="Cambria Math"/>
+                    <w:sz w:val="24"/>
+                    <w:szCs w:val="24"/>
+                  </w:rPr>
+                  <m:t>2</m:t>
+                </m:r>
+              </m:sup>
+            </m:sSup>
+            <m:r>
+              <w:rPr>
+                <w:rFonts w:ascii="Cambria Math" w:eastAsiaTheme="minorEastAsia" w:hAnsi="Cambria Math"/>
+                <w:sz w:val="24"/>
+                <w:szCs w:val="24"/>
+              </w:rPr>
+              <m:t>d</m:t>
+            </m:r>
+          </m:e>
+        </m:d>
+      </m:oMath>
+      <w:r>
+        <w:rPr>
+          <w:rFonts w:eastAsiaTheme="minorEastAsia"/>
+          <w:sz w:val="24"/>
+          <w:szCs w:val="24"/>
+        </w:rPr>
+        <w:t xml:space="preserve">, it results in an </w:t>
+      </w:r>
+      <m:oMath>
+        <m:r>
+          <w:rPr>
+            <w:rFonts w:ascii="Cambria Math" w:eastAsiaTheme="minorEastAsia" w:hAnsi="Cambria Math"/>
+            <w:sz w:val="24"/>
+            <w:szCs w:val="24"/>
+          </w:rPr>
+          <m:t>n x n</m:t>
+        </m:r>
+      </m:oMath>
+      <w:r>
+        <w:rPr>
+          <w:rFonts w:eastAsiaTheme="minorEastAsia"/>
+          <w:sz w:val="24"/>
+          <w:szCs w:val="24"/>
+        </w:rPr>
+        <w:t xml:space="preserve"> matrix, dividing each entry by </w:t>
+      </w:r>
+      <m:oMath>
+        <m:rad>
+          <m:radPr>
+            <m:degHide m:val="1"/>
+            <m:ctrlPr>
+              <w:rPr>
+                <w:rFonts w:ascii="Cambria Math" w:eastAsiaTheme="minorEastAsia" w:hAnsi="Cambria Math"/>
+                <w:i/>
+                <w:sz w:val="24"/>
+                <w:szCs w:val="24"/>
+              </w:rPr>
+            </m:ctrlPr>
+          </m:radPr>
+          <m:deg/>
+          <m:e>
+            <m:r>
+              <w:rPr>
+                <w:rFonts w:ascii="Cambria Math" w:eastAsiaTheme="minorEastAsia" w:hAnsi="Cambria Math"/>
+                <w:sz w:val="24"/>
+                <w:szCs w:val="24"/>
+              </w:rPr>
+              <m:t>d</m:t>
+            </m:r>
+          </m:e>
+        </m:rad>
+      </m:oMath>
+      <w:r>
+        <w:rPr>
+          <w:rFonts w:eastAsiaTheme="minorEastAsia"/>
+          <w:sz w:val="24"/>
+          <w:szCs w:val="24"/>
+        </w:rPr>
+        <w:t xml:space="preserve"> takes a complexity of </w:t>
+      </w:r>
+      <m:oMath>
+        <m:r>
+          <w:rPr>
+            <w:rFonts w:ascii="Cambria Math" w:eastAsiaTheme="minorEastAsia" w:hAnsi="Cambria Math"/>
+            <w:sz w:val="24"/>
+            <w:szCs w:val="24"/>
+          </w:rPr>
+          <m:t>O</m:t>
+        </m:r>
+        <m:d>
+          <m:dPr>
+            <m:ctrlPr>
+              <w:rPr>
+                <w:rFonts w:ascii="Cambria Math" w:eastAsiaTheme="minorEastAsia" w:hAnsi="Cambria Math"/>
+                <w:i/>
+                <w:sz w:val="24"/>
+                <w:szCs w:val="24"/>
+              </w:rPr>
+            </m:ctrlPr>
+          </m:dPr>
+          <m:e>
+            <m:sSup>
+              <m:sSupPr>
+                <m:ctrlPr>
+                  <w:rPr>
+                    <w:rFonts w:ascii="Cambria Math" w:eastAsiaTheme="minorEastAsia" w:hAnsi="Cambria Math"/>
+                    <w:i/>
+                    <w:sz w:val="24"/>
+                    <w:szCs w:val="24"/>
+                  </w:rPr>
+                </m:ctrlPr>
+              </m:sSupPr>
+              <m:e>
+                <m:r>
+                  <w:rPr>
+                    <w:rFonts w:ascii="Cambria Math" w:eastAsiaTheme="minorEastAsia" w:hAnsi="Cambria Math"/>
+                    <w:sz w:val="24"/>
+                    <w:szCs w:val="24"/>
+                  </w:rPr>
+                  <m:t>n</m:t>
+                </m:r>
+              </m:e>
+              <m:sup>
+                <m:r>
+                  <w:rPr>
+                    <w:rFonts w:ascii="Cambria Math" w:eastAsiaTheme="minorEastAsia" w:hAnsi="Cambria Math"/>
+                    <w:sz w:val="24"/>
+                    <w:szCs w:val="24"/>
+                  </w:rPr>
+                  <m:t>2</m:t>
+                </m:r>
+              </m:sup>
+            </m:sSup>
+          </m:e>
+        </m:d>
+      </m:oMath>
+      <w:r>
+        <w:rPr>
+          <w:rFonts w:eastAsiaTheme="minorEastAsia"/>
+          <w:sz w:val="24"/>
+          <w:szCs w:val="24"/>
+        </w:rPr>
+        <w:t xml:space="preserve">. The rowwise SoftMax computation is </w:t>
+      </w:r>
+      <m:oMath>
+        <m:r>
+          <w:rPr>
+            <w:rFonts w:ascii="Cambria Math" w:eastAsiaTheme="minorEastAsia" w:hAnsi="Cambria Math"/>
+            <w:sz w:val="24"/>
+            <w:szCs w:val="24"/>
+          </w:rPr>
+          <m:t>O</m:t>
+        </m:r>
+        <m:d>
+          <m:dPr>
+            <m:ctrlPr>
+              <w:rPr>
+                <w:rFonts w:ascii="Cambria Math" w:eastAsiaTheme="minorEastAsia" w:hAnsi="Cambria Math"/>
+                <w:i/>
+                <w:sz w:val="24"/>
+                <w:szCs w:val="24"/>
+              </w:rPr>
+            </m:ctrlPr>
+          </m:dPr>
+          <m:e>
+            <m:r>
+              <w:rPr>
+                <w:rFonts w:ascii="Cambria Math" w:eastAsiaTheme="minorEastAsia" w:hAnsi="Cambria Math"/>
+                <w:sz w:val="24"/>
+                <w:szCs w:val="24"/>
+              </w:rPr>
+              <m:t>n</m:t>
+            </m:r>
+          </m:e>
+        </m:d>
+      </m:oMath>
+      <w:r>
+        <w:rPr>
+          <w:rFonts w:eastAsiaTheme="minorEastAsia"/>
+          <w:sz w:val="24"/>
+          <w:szCs w:val="24"/>
+        </w:rPr>
+        <w:t xml:space="preserve"> for each row, meaning another </w:t>
+      </w:r>
+      <m:oMath>
+        <m:r>
+          <w:rPr>
+            <w:rFonts w:ascii="Cambria Math" w:eastAsiaTheme="minorEastAsia" w:hAnsi="Cambria Math"/>
+            <w:sz w:val="24"/>
+            <w:szCs w:val="24"/>
+          </w:rPr>
+          <m:t>O</m:t>
+        </m:r>
+        <m:d>
+          <m:dPr>
+            <m:ctrlPr>
+              <w:rPr>
+                <w:rFonts w:ascii="Cambria Math" w:eastAsiaTheme="minorEastAsia" w:hAnsi="Cambria Math"/>
+                <w:i/>
+                <w:sz w:val="24"/>
+                <w:szCs w:val="24"/>
+              </w:rPr>
+            </m:ctrlPr>
+          </m:dPr>
+          <m:e>
+            <m:sSup>
+              <m:sSupPr>
+                <m:ctrlPr>
+                  <w:rPr>
+                    <w:rFonts w:ascii="Cambria Math" w:eastAsiaTheme="minorEastAsia" w:hAnsi="Cambria Math"/>
+                    <w:i/>
+                    <w:sz w:val="24"/>
+                    <w:szCs w:val="24"/>
+                  </w:rPr>
+                </m:ctrlPr>
+              </m:sSupPr>
+              <m:e>
+                <m:r>
+                  <w:rPr>
+                    <w:rFonts w:ascii="Cambria Math" w:eastAsiaTheme="minorEastAsia" w:hAnsi="Cambria Math"/>
+                    <w:sz w:val="24"/>
+                    <w:szCs w:val="24"/>
+                  </w:rPr>
+                  <m:t>n</m:t>
+                </m:r>
+              </m:e>
+              <m:sup>
+                <m:r>
+                  <w:rPr>
+                    <w:rFonts w:ascii="Cambria Math" w:eastAsiaTheme="minorEastAsia" w:hAnsi="Cambria Math"/>
+                    <w:sz w:val="24"/>
+                    <w:szCs w:val="24"/>
+                  </w:rPr>
+                  <m:t>2</m:t>
+                </m:r>
+              </m:sup>
+            </m:sSup>
+          </m:e>
+        </m:d>
+      </m:oMath>
+      <w:r>
+        <w:rPr>
+          <w:rFonts w:eastAsiaTheme="minorEastAsia"/>
+          <w:sz w:val="24"/>
+          <w:szCs w:val="24"/>
+        </w:rPr>
+        <w:t xml:space="preserve"> for the entire matrix </w:t>
+      </w:r>
+      <m:oMath>
+        <m:f>
+          <m:fPr>
+            <m:ctrlPr>
+              <w:rPr>
+                <w:rFonts w:ascii="Cambria Math" w:eastAsiaTheme="minorEastAsia" w:hAnsi="Cambria Math"/>
+                <w:i/>
+                <w:sz w:val="24"/>
+                <w:szCs w:val="24"/>
+              </w:rPr>
+            </m:ctrlPr>
+          </m:fPr>
+          <m:num>
+            <m:r>
+              <w:rPr>
+                <w:rFonts w:ascii="Cambria Math" w:eastAsiaTheme="minorEastAsia" w:hAnsi="Cambria Math"/>
+                <w:sz w:val="24"/>
+                <w:szCs w:val="24"/>
+              </w:rPr>
+              <m:t>Q</m:t>
+            </m:r>
+            <m:sSup>
+              <m:sSupPr>
+                <m:ctrlPr>
+                  <w:rPr>
+                    <w:rFonts w:ascii="Cambria Math" w:eastAsiaTheme="minorEastAsia" w:hAnsi="Cambria Math"/>
+                    <w:i/>
+                    <w:sz w:val="24"/>
+                    <w:szCs w:val="24"/>
+                  </w:rPr>
+                </m:ctrlPr>
+              </m:sSupPr>
+              <m:e>
+                <m:r>
+                  <w:rPr>
+                    <w:rFonts w:ascii="Cambria Math" w:eastAsiaTheme="minorEastAsia" w:hAnsi="Cambria Math"/>
+                    <w:sz w:val="24"/>
+                    <w:szCs w:val="24"/>
+                  </w:rPr>
+                  <m:t>K</m:t>
+                </m:r>
+              </m:e>
+              <m:sup>
+                <m:r>
+                  <w:rPr>
+                    <w:rFonts w:ascii="Cambria Math" w:eastAsiaTheme="minorEastAsia" w:hAnsi="Cambria Math"/>
+                    <w:sz w:val="24"/>
+                    <w:szCs w:val="24"/>
+                  </w:rPr>
+                  <m:t>T</m:t>
+                </m:r>
+              </m:sup>
+            </m:sSup>
+          </m:num>
+          <m:den>
+            <m:r>
+              <w:rPr>
+                <w:rFonts w:ascii="Cambria Math" w:eastAsiaTheme="minorEastAsia" w:hAnsi="Cambria Math"/>
+                <w:sz w:val="24"/>
+                <w:szCs w:val="24"/>
+              </w:rPr>
+              <m:t>√d</m:t>
+            </m:r>
+          </m:den>
+        </m:f>
+      </m:oMath>
+      <w:r>
+        <w:rPr>
+          <w:rFonts w:eastAsiaTheme="minorEastAsia"/>
+          <w:sz w:val="24"/>
+          <w:szCs w:val="24"/>
+        </w:rPr>
+        <w:t xml:space="preserve"> is </w:t>
+      </w:r>
+      <m:oMath>
+        <m:r>
+          <w:rPr>
+            <w:rFonts w:ascii="Cambria Math" w:eastAsiaTheme="minorEastAsia" w:hAnsi="Cambria Math"/>
+            <w:sz w:val="24"/>
+            <w:szCs w:val="24"/>
+          </w:rPr>
+          <m:t>O(</m:t>
+        </m:r>
+        <m:sSup>
+          <m:sSupPr>
+            <m:ctrlPr>
+              <w:rPr>
+                <w:rFonts w:ascii="Cambria Math" w:eastAsiaTheme="minorEastAsia" w:hAnsi="Cambria Math"/>
+                <w:i/>
+                <w:sz w:val="24"/>
+                <w:szCs w:val="24"/>
+              </w:rPr>
+            </m:ctrlPr>
+          </m:sSupPr>
+          <m:e>
+            <m:r>
+              <w:rPr>
+                <w:rFonts w:ascii="Cambria Math" w:eastAsiaTheme="minorEastAsia" w:hAnsi="Cambria Math"/>
+                <w:sz w:val="24"/>
+                <w:szCs w:val="24"/>
+              </w:rPr>
+              <m:t>n</m:t>
+            </m:r>
+          </m:e>
+          <m:sup>
+            <m:r>
+              <w:rPr>
+                <w:rFonts w:ascii="Cambria Math" w:eastAsiaTheme="minorEastAsia" w:hAnsi="Cambria Math"/>
+                <w:sz w:val="24"/>
+                <w:szCs w:val="24"/>
+              </w:rPr>
+              <m:t>2</m:t>
+            </m:r>
+          </m:sup>
+        </m:sSup>
+        <m:r>
+          <w:rPr>
+            <w:rFonts w:ascii="Cambria Math" w:eastAsiaTheme="minorEastAsia" w:hAnsi="Cambria Math"/>
+            <w:sz w:val="24"/>
+            <w:szCs w:val="24"/>
+          </w:rPr>
+          <m:t>)</m:t>
+        </m:r>
+      </m:oMath>
+      <w:r>
+        <w:rPr>
+          <w:rFonts w:eastAsiaTheme="minorEastAsia"/>
+          <w:sz w:val="24"/>
+          <w:szCs w:val="24"/>
+        </w:rPr>
+        <w:t xml:space="preserve">. Finally since the matrix V is of shape </w:t>
+      </w:r>
+      <m:oMath>
+        <m:r>
+          <w:rPr>
+            <w:rFonts w:ascii="Cambria Math" w:eastAsiaTheme="minorEastAsia" w:hAnsi="Cambria Math"/>
+            <w:sz w:val="24"/>
+            <w:szCs w:val="24"/>
+          </w:rPr>
+          <m:t>n x d</m:t>
+        </m:r>
+      </m:oMath>
+      <w:r>
+        <w:rPr>
+          <w:rFonts w:eastAsiaTheme="minorEastAsia"/>
+          <w:sz w:val="24"/>
+          <w:szCs w:val="24"/>
+        </w:rPr>
+        <w:t xml:space="preserve">, the final product would take  </w:t>
+      </w:r>
+      <m:oMath>
+        <m:r>
+          <w:rPr>
+            <w:rFonts w:ascii="Cambria Math" w:eastAsiaTheme="minorEastAsia" w:hAnsi="Cambria Math"/>
+            <w:sz w:val="24"/>
+            <w:szCs w:val="24"/>
+          </w:rPr>
+          <m:t>O</m:t>
+        </m:r>
+        <m:d>
+          <m:dPr>
+            <m:ctrlPr>
+              <w:rPr>
+                <w:rFonts w:ascii="Cambria Math" w:eastAsiaTheme="minorEastAsia" w:hAnsi="Cambria Math"/>
+                <w:i/>
+                <w:sz w:val="24"/>
+                <w:szCs w:val="24"/>
+              </w:rPr>
+            </m:ctrlPr>
+          </m:dPr>
+          <m:e>
+            <m:r>
+              <w:rPr>
+                <w:rFonts w:ascii="Cambria Math" w:eastAsiaTheme="minorEastAsia" w:hAnsi="Cambria Math"/>
+                <w:sz w:val="24"/>
+                <w:szCs w:val="24"/>
+              </w:rPr>
+              <m:t>nnd</m:t>
+            </m:r>
+          </m:e>
+        </m:d>
+        <m:r>
+          <w:rPr>
+            <w:rFonts w:ascii="Cambria Math" w:eastAsiaTheme="minorEastAsia" w:hAnsi="Cambria Math"/>
+            <w:sz w:val="24"/>
+            <w:szCs w:val="24"/>
+          </w:rPr>
+          <m:t>=O(</m:t>
+        </m:r>
+        <m:sSup>
+          <m:sSupPr>
+            <m:ctrlPr>
+              <w:rPr>
+                <w:rFonts w:ascii="Cambria Math" w:eastAsiaTheme="minorEastAsia" w:hAnsi="Cambria Math"/>
+                <w:i/>
+                <w:sz w:val="24"/>
+                <w:szCs w:val="24"/>
+              </w:rPr>
+            </m:ctrlPr>
+          </m:sSupPr>
+          <m:e>
+            <m:r>
+              <w:rPr>
+                <w:rFonts w:ascii="Cambria Math" w:eastAsiaTheme="minorEastAsia" w:hAnsi="Cambria Math"/>
+                <w:sz w:val="24"/>
+                <w:szCs w:val="24"/>
+              </w:rPr>
+              <m:t>n</m:t>
+            </m:r>
+          </m:e>
+          <m:sup>
+            <m:r>
+              <w:rPr>
+                <w:rFonts w:ascii="Cambria Math" w:eastAsiaTheme="minorEastAsia" w:hAnsi="Cambria Math"/>
+                <w:sz w:val="24"/>
+                <w:szCs w:val="24"/>
+              </w:rPr>
+              <m:t>2</m:t>
+            </m:r>
+          </m:sup>
+        </m:sSup>
+        <m:r>
+          <w:rPr>
+            <w:rFonts w:ascii="Cambria Math" w:eastAsiaTheme="minorEastAsia" w:hAnsi="Cambria Math"/>
+            <w:sz w:val="24"/>
+            <w:szCs w:val="24"/>
+          </w:rPr>
+          <m:t>d)</m:t>
+        </m:r>
+      </m:oMath>
+      <w:r>
+        <w:rPr>
+          <w:rFonts w:eastAsiaTheme="minorEastAsia"/>
+          <w:sz w:val="24"/>
+          <w:szCs w:val="24"/>
+        </w:rPr>
+        <w:t>.</w:t>
+      </w:r>
     </w:p>
     <w:p>
       <w:pPr>
-        <w:rPr>
-          <w:sz w:val="24"/>
-          <w:szCs w:val="24"/>
-          <w:lang w:val="en-IL"/>
-        </w:rPr>
-      </w:pPr>
-      <w:r>
-        <w:rPr>
-          <w:sz w:val="24"/>
-          <w:szCs w:val="24"/>
-          <w:lang w:val="en-IL"/>
-        </w:rPr>
+        <w:pStyle w:val="ListParagraph"/>
+        <w:rPr>
+          <w:rFonts w:eastAsiaTheme="minorEastAsia"/>
+          <w:sz w:val="24"/>
+          <w:szCs w:val="24"/>
+        </w:rPr>
+      </w:pPr>
+      <w:r>
+        <w:rPr>
+          <w:rFonts w:eastAsiaTheme="minorEastAsia"/>
+          <w:sz w:val="24"/>
+          <w:szCs w:val="24"/>
+        </w:rPr>
+        <w:t xml:space="preserve">In total the complexity is </w:t>
+      </w:r>
+      <m:oMath>
+        <m:r>
+          <w:rPr>
+            <w:rFonts w:ascii="Cambria Math" w:eastAsiaTheme="minorEastAsia" w:hAnsi="Cambria Math"/>
+            <w:sz w:val="24"/>
+            <w:szCs w:val="24"/>
+          </w:rPr>
+          <m:t>O(</m:t>
+        </m:r>
+        <m:sSup>
+          <m:sSupPr>
+            <m:ctrlPr>
+              <w:rPr>
+                <w:rFonts w:ascii="Cambria Math" w:eastAsiaTheme="minorEastAsia" w:hAnsi="Cambria Math"/>
+                <w:i/>
+                <w:sz w:val="24"/>
+                <w:szCs w:val="24"/>
+              </w:rPr>
+            </m:ctrlPr>
+          </m:sSupPr>
+          <m:e>
+            <m:r>
+              <w:rPr>
+                <w:rFonts w:ascii="Cambria Math" w:eastAsiaTheme="minorEastAsia" w:hAnsi="Cambria Math"/>
+                <w:sz w:val="24"/>
+                <w:szCs w:val="24"/>
+              </w:rPr>
+              <m:t>n</m:t>
+            </m:r>
+          </m:e>
+          <m:sup>
+            <m:r>
+              <w:rPr>
+                <w:rFonts w:ascii="Cambria Math" w:eastAsiaTheme="minorEastAsia" w:hAnsi="Cambria Math"/>
+                <w:sz w:val="24"/>
+                <w:szCs w:val="24"/>
+              </w:rPr>
+              <m:t>2</m:t>
+            </m:r>
+          </m:sup>
+        </m:sSup>
+        <m:r>
+          <w:rPr>
+            <w:rFonts w:ascii="Cambria Math" w:eastAsiaTheme="minorEastAsia" w:hAnsi="Cambria Math"/>
+            <w:sz w:val="24"/>
+            <w:szCs w:val="24"/>
+          </w:rPr>
+          <m:t>d)</m:t>
+        </m:r>
+      </m:oMath>
+      <w:r>
+        <w:rPr>
+          <w:rFonts w:eastAsiaTheme="minorEastAsia"/>
+          <w:sz w:val="24"/>
+          <w:szCs w:val="24"/>
+        </w:rPr>
+        <w:t>.</w:t>
+      </w:r>
+    </w:p>
+    <w:p>
+      <w:pPr>
+        <w:pStyle w:val="ListParagraph"/>
+        <w:rPr>
+          <w:rFonts w:eastAsiaTheme="minorEastAsia"/>
+          <w:sz w:val="24"/>
+          <w:szCs w:val="24"/>
+        </w:rPr>
+      </w:pPr>
+    </w:p>
+    <w:p>
+      <w:pPr>
+        <w:pStyle w:val="ListParagraph"/>
+        <w:numPr>
+          <w:ilvl w:val="0"/>
+          <w:numId w:val="9"/>
+        </w:numPr>
+        <w:rPr>
+          <w:rFonts w:eastAsiaTheme="minorEastAsia"/>
+          <w:sz w:val="24"/>
+          <w:szCs w:val="24"/>
+        </w:rPr>
+      </w:pPr>
+      <w:r>
+        <w:rPr>
+          <w:rFonts w:eastAsiaTheme="minorEastAsia"/>
+          <w:sz w:val="24"/>
+          <w:szCs w:val="24"/>
+        </w:rPr>
+        <w:t xml:space="preserve">Since Q is of dimensions </w:t>
+      </w:r>
+      <m:oMath>
+        <m:r>
+          <w:rPr>
+            <w:rFonts w:ascii="Cambria Math" w:eastAsiaTheme="minorEastAsia" w:hAnsi="Cambria Math"/>
+            <w:sz w:val="24"/>
+            <w:szCs w:val="24"/>
+          </w:rPr>
+          <m:t>n x d</m:t>
+        </m:r>
+      </m:oMath>
+      <w:r>
+        <w:rPr>
+          <w:rFonts w:eastAsiaTheme="minorEastAsia"/>
+          <w:sz w:val="24"/>
+          <w:szCs w:val="24"/>
+        </w:rPr>
+        <w:t xml:space="preserve"> , Softmax of </w:t>
+      </w:r>
+      <m:oMath>
+        <m:f>
+          <m:fPr>
+            <m:ctrlPr>
+              <w:rPr>
+                <w:rFonts w:ascii="Cambria Math" w:eastAsiaTheme="minorEastAsia" w:hAnsi="Cambria Math"/>
+                <w:i/>
+                <w:sz w:val="24"/>
+                <w:szCs w:val="24"/>
+              </w:rPr>
+            </m:ctrlPr>
+          </m:fPr>
+          <m:num>
+            <m:r>
+              <w:rPr>
+                <w:rFonts w:ascii="Cambria Math" w:eastAsiaTheme="minorEastAsia" w:hAnsi="Cambria Math"/>
+                <w:sz w:val="24"/>
+                <w:szCs w:val="24"/>
+              </w:rPr>
+              <m:t>Q</m:t>
+            </m:r>
+          </m:num>
+          <m:den>
+            <m:r>
+              <w:rPr>
+                <w:rFonts w:ascii="Cambria Math" w:eastAsiaTheme="minorEastAsia" w:hAnsi="Cambria Math"/>
+                <w:sz w:val="24"/>
+                <w:szCs w:val="24"/>
+              </w:rPr>
+              <m:t>√d</m:t>
+            </m:r>
+          </m:den>
+        </m:f>
+      </m:oMath>
+      <w:r>
+        <w:rPr>
+          <w:rFonts w:eastAsiaTheme="minorEastAsia"/>
+          <w:sz w:val="24"/>
+          <w:szCs w:val="24"/>
+        </w:rPr>
+        <w:t xml:space="preserve"> takes </w:t>
+      </w:r>
+      <m:oMath>
+        <m:r>
+          <w:rPr>
+            <w:rFonts w:ascii="Cambria Math" w:eastAsiaTheme="minorEastAsia" w:hAnsi="Cambria Math"/>
+            <w:sz w:val="24"/>
+            <w:szCs w:val="24"/>
+          </w:rPr>
+          <m:t>O(nd)</m:t>
+        </m:r>
+      </m:oMath>
+      <w:r>
+        <w:rPr>
+          <w:rFonts w:eastAsiaTheme="minorEastAsia"/>
+          <w:sz w:val="24"/>
+          <w:szCs w:val="24"/>
+        </w:rPr>
+        <w:t xml:space="preserve"> time, the multiplication </w:t>
+      </w:r>
+      <m:oMath>
+        <m:sSup>
+          <m:sSupPr>
+            <m:ctrlPr>
+              <w:rPr>
+                <w:rFonts w:ascii="Cambria Math" w:eastAsiaTheme="minorEastAsia" w:hAnsi="Cambria Math"/>
+                <w:i/>
+                <w:sz w:val="24"/>
+                <w:szCs w:val="24"/>
+              </w:rPr>
+            </m:ctrlPr>
+          </m:sSupPr>
+          <m:e>
+            <m:r>
+              <w:rPr>
+                <w:rFonts w:ascii="Cambria Math" w:eastAsiaTheme="minorEastAsia" w:hAnsi="Cambria Math"/>
+                <w:sz w:val="24"/>
+                <w:szCs w:val="24"/>
+              </w:rPr>
+              <m:t>K</m:t>
+            </m:r>
+          </m:e>
+          <m:sup>
+            <m:r>
+              <w:rPr>
+                <w:rFonts w:ascii="Cambria Math" w:eastAsiaTheme="minorEastAsia" w:hAnsi="Cambria Math"/>
+                <w:sz w:val="24"/>
+                <w:szCs w:val="24"/>
+              </w:rPr>
+              <m:t>T</m:t>
+            </m:r>
+          </m:sup>
+        </m:sSup>
+        <m:r>
+          <w:rPr>
+            <w:rFonts w:ascii="Cambria Math" w:eastAsiaTheme="minorEastAsia" w:hAnsi="Cambria Math"/>
+            <w:sz w:val="24"/>
+            <w:szCs w:val="24"/>
+          </w:rPr>
+          <m:t>V</m:t>
+        </m:r>
+      </m:oMath>
+      <w:r>
+        <w:rPr>
+          <w:rFonts w:eastAsiaTheme="minorEastAsia"/>
+          <w:sz w:val="24"/>
+          <w:szCs w:val="24"/>
+        </w:rPr>
+        <w:t xml:space="preserve"> is of complexity </w:t>
+      </w:r>
+      <m:oMath>
+        <m:r>
+          <w:rPr>
+            <w:rFonts w:ascii="Cambria Math" w:eastAsiaTheme="minorEastAsia" w:hAnsi="Cambria Math"/>
+            <w:sz w:val="24"/>
+            <w:szCs w:val="24"/>
+          </w:rPr>
+          <m:t>O</m:t>
+        </m:r>
+        <m:d>
+          <m:dPr>
+            <m:ctrlPr>
+              <w:rPr>
+                <w:rFonts w:ascii="Cambria Math" w:eastAsiaTheme="minorEastAsia" w:hAnsi="Cambria Math"/>
+                <w:i/>
+                <w:sz w:val="24"/>
+                <w:szCs w:val="24"/>
+              </w:rPr>
+            </m:ctrlPr>
+          </m:dPr>
+          <m:e>
+            <m:r>
+              <w:rPr>
+                <w:rFonts w:ascii="Cambria Math" w:eastAsiaTheme="minorEastAsia" w:hAnsi="Cambria Math"/>
+                <w:sz w:val="24"/>
+                <w:szCs w:val="24"/>
+              </w:rPr>
+              <m:t>dnd</m:t>
+            </m:r>
+          </m:e>
+        </m:d>
+        <m:r>
+          <w:rPr>
+            <w:rFonts w:ascii="Cambria Math" w:eastAsiaTheme="minorEastAsia" w:hAnsi="Cambria Math"/>
+            <w:sz w:val="24"/>
+            <w:szCs w:val="24"/>
+          </w:rPr>
+          <m:t>=O(n</m:t>
+        </m:r>
+        <m:sSup>
+          <m:sSupPr>
+            <m:ctrlPr>
+              <w:rPr>
+                <w:rFonts w:ascii="Cambria Math" w:eastAsiaTheme="minorEastAsia" w:hAnsi="Cambria Math"/>
+                <w:i/>
+                <w:sz w:val="24"/>
+                <w:szCs w:val="24"/>
+              </w:rPr>
+            </m:ctrlPr>
+          </m:sSupPr>
+          <m:e>
+            <m:r>
+              <w:rPr>
+                <w:rFonts w:ascii="Cambria Math" w:eastAsiaTheme="minorEastAsia" w:hAnsi="Cambria Math"/>
+                <w:sz w:val="24"/>
+                <w:szCs w:val="24"/>
+              </w:rPr>
+              <m:t>d</m:t>
+            </m:r>
+          </m:e>
+          <m:sup>
+            <m:r>
+              <w:rPr>
+                <w:rFonts w:ascii="Cambria Math" w:eastAsiaTheme="minorEastAsia" w:hAnsi="Cambria Math"/>
+                <w:sz w:val="24"/>
+                <w:szCs w:val="24"/>
+              </w:rPr>
+              <m:t>2</m:t>
+            </m:r>
+          </m:sup>
+        </m:sSup>
+        <m:r>
+          <w:rPr>
+            <w:rFonts w:ascii="Cambria Math" w:eastAsiaTheme="minorEastAsia" w:hAnsi="Cambria Math"/>
+            <w:sz w:val="24"/>
+            <w:szCs w:val="24"/>
+          </w:rPr>
+          <m:t>)</m:t>
+        </m:r>
+      </m:oMath>
+      <w:r>
+        <w:rPr>
+          <w:rFonts w:eastAsiaTheme="minorEastAsia"/>
+          <w:sz w:val="24"/>
+          <w:szCs w:val="24"/>
+        </w:rPr>
+        <w:t xml:space="preserve"> and results in a </w:t>
+      </w:r>
+      <m:oMath>
+        <m:r>
+          <w:rPr>
+            <w:rFonts w:ascii="Cambria Math" w:eastAsiaTheme="minorEastAsia" w:hAnsi="Cambria Math"/>
+            <w:sz w:val="24"/>
+            <w:szCs w:val="24"/>
+          </w:rPr>
+          <m:t>d x d</m:t>
+        </m:r>
+      </m:oMath>
+      <w:r>
+        <w:rPr>
+          <w:rFonts w:eastAsiaTheme="minorEastAsia"/>
+          <w:sz w:val="24"/>
+          <w:szCs w:val="24"/>
+        </w:rPr>
+        <w:t xml:space="preserve"> matrix. Finally the multiplication in the middle is of complexity </w:t>
+      </w:r>
+      <m:oMath>
+        <m:r>
+          <w:rPr>
+            <w:rFonts w:ascii="Cambria Math" w:eastAsiaTheme="minorEastAsia" w:hAnsi="Cambria Math"/>
+            <w:sz w:val="24"/>
+            <w:szCs w:val="24"/>
+          </w:rPr>
+          <m:t>O</m:t>
+        </m:r>
+        <m:d>
+          <m:dPr>
+            <m:ctrlPr>
+              <w:rPr>
+                <w:rFonts w:ascii="Cambria Math" w:eastAsiaTheme="minorEastAsia" w:hAnsi="Cambria Math"/>
+                <w:i/>
+                <w:sz w:val="24"/>
+                <w:szCs w:val="24"/>
+              </w:rPr>
+            </m:ctrlPr>
+          </m:dPr>
+          <m:e>
+            <m:r>
+              <w:rPr>
+                <w:rFonts w:ascii="Cambria Math" w:eastAsiaTheme="minorEastAsia" w:hAnsi="Cambria Math"/>
+                <w:sz w:val="24"/>
+                <w:szCs w:val="24"/>
+              </w:rPr>
+              <m:t>ndd</m:t>
+            </m:r>
+          </m:e>
+        </m:d>
+        <m:r>
+          <w:rPr>
+            <w:rFonts w:ascii="Cambria Math" w:eastAsiaTheme="minorEastAsia" w:hAnsi="Cambria Math"/>
+            <w:sz w:val="24"/>
+            <w:szCs w:val="24"/>
+          </w:rPr>
+          <m:t>=O(n</m:t>
+        </m:r>
+        <m:sSup>
+          <m:sSupPr>
+            <m:ctrlPr>
+              <w:rPr>
+                <w:rFonts w:ascii="Cambria Math" w:eastAsiaTheme="minorEastAsia" w:hAnsi="Cambria Math"/>
+                <w:i/>
+                <w:sz w:val="24"/>
+                <w:szCs w:val="24"/>
+              </w:rPr>
+            </m:ctrlPr>
+          </m:sSupPr>
+          <m:e>
+            <m:r>
+              <w:rPr>
+                <w:rFonts w:ascii="Cambria Math" w:eastAsiaTheme="minorEastAsia" w:hAnsi="Cambria Math"/>
+                <w:sz w:val="24"/>
+                <w:szCs w:val="24"/>
+              </w:rPr>
+              <m:t>d</m:t>
+            </m:r>
+          </m:e>
+          <m:sup>
+            <m:r>
+              <w:rPr>
+                <w:rFonts w:ascii="Cambria Math" w:eastAsiaTheme="minorEastAsia" w:hAnsi="Cambria Math"/>
+                <w:sz w:val="24"/>
+                <w:szCs w:val="24"/>
+              </w:rPr>
+              <m:t>2</m:t>
+            </m:r>
+          </m:sup>
+        </m:sSup>
+        <m:r>
+          <w:rPr>
+            <w:rFonts w:ascii="Cambria Math" w:eastAsiaTheme="minorEastAsia" w:hAnsi="Cambria Math"/>
+            <w:sz w:val="24"/>
+            <w:szCs w:val="24"/>
+          </w:rPr>
+          <m:t>)</m:t>
+        </m:r>
+      </m:oMath>
+    </w:p>
+    <w:p>
+      <w:pPr>
+        <w:pStyle w:val="ListParagraph"/>
+        <w:rPr>
+          <w:rFonts w:eastAsiaTheme="minorEastAsia"/>
+          <w:sz w:val="24"/>
+          <w:szCs w:val="24"/>
+        </w:rPr>
+      </w:pPr>
+      <w:r>
+        <w:rPr>
+          <w:rFonts w:eastAsiaTheme="minorEastAsia"/>
+          <w:sz w:val="24"/>
+          <w:szCs w:val="24"/>
+        </w:rPr>
+        <w:t xml:space="preserve">All in all, the complexity here is </w:t>
+      </w:r>
+      <m:oMath>
+        <m:r>
+          <w:rPr>
+            <w:rFonts w:ascii="Cambria Math" w:eastAsiaTheme="minorEastAsia" w:hAnsi="Cambria Math"/>
+            <w:sz w:val="24"/>
+            <w:szCs w:val="24"/>
+          </w:rPr>
+          <m:t>O(n</m:t>
+        </m:r>
+        <m:sSup>
+          <m:sSupPr>
+            <m:ctrlPr>
+              <w:rPr>
+                <w:rFonts w:ascii="Cambria Math" w:eastAsiaTheme="minorEastAsia" w:hAnsi="Cambria Math"/>
+                <w:i/>
+                <w:sz w:val="24"/>
+                <w:szCs w:val="24"/>
+              </w:rPr>
+            </m:ctrlPr>
+          </m:sSupPr>
+          <m:e>
+            <m:r>
+              <w:rPr>
+                <w:rFonts w:ascii="Cambria Math" w:eastAsiaTheme="minorEastAsia" w:hAnsi="Cambria Math"/>
+                <w:sz w:val="24"/>
+                <w:szCs w:val="24"/>
+              </w:rPr>
+              <m:t>d</m:t>
+            </m:r>
+          </m:e>
+          <m:sup>
+            <m:r>
+              <w:rPr>
+                <w:rFonts w:ascii="Cambria Math" w:eastAsiaTheme="minorEastAsia" w:hAnsi="Cambria Math"/>
+                <w:sz w:val="24"/>
+                <w:szCs w:val="24"/>
+              </w:rPr>
+              <m:t>2</m:t>
+            </m:r>
+          </m:sup>
+        </m:sSup>
+        <m:r>
+          <w:rPr>
+            <w:rFonts w:ascii="Cambria Math" w:eastAsiaTheme="minorEastAsia" w:hAnsi="Cambria Math"/>
+            <w:sz w:val="24"/>
+            <w:szCs w:val="24"/>
+          </w:rPr>
+          <m:t>)</m:t>
+        </m:r>
+      </m:oMath>
+      <w:r>
+        <w:rPr>
+          <w:rFonts w:eastAsiaTheme="minorEastAsia"/>
+          <w:sz w:val="24"/>
+          <w:szCs w:val="24"/>
+        </w:rPr>
+        <w:t xml:space="preserve">, given that </w:t>
+      </w:r>
+      <m:oMath>
+        <m:r>
+          <w:rPr>
+            <w:rFonts w:ascii="Cambria Math" w:eastAsiaTheme="minorEastAsia" w:hAnsi="Cambria Math"/>
+            <w:sz w:val="24"/>
+            <w:szCs w:val="24"/>
+          </w:rPr>
+          <m:t>d≪n</m:t>
+        </m:r>
+      </m:oMath>
+      <w:r>
+        <w:rPr>
+          <w:rFonts w:eastAsiaTheme="minorEastAsia"/>
+          <w:sz w:val="24"/>
+          <w:szCs w:val="24"/>
+        </w:rPr>
+        <w:t xml:space="preserve">, this is much preferred complexity wise compared to </w:t>
+      </w:r>
+      <m:oMath>
+        <m:r>
+          <w:rPr>
+            <w:rFonts w:ascii="Cambria Math" w:eastAsiaTheme="minorEastAsia" w:hAnsi="Cambria Math"/>
+            <w:sz w:val="24"/>
+            <w:szCs w:val="24"/>
+          </w:rPr>
+          <m:t>O(</m:t>
+        </m:r>
+        <m:sSup>
+          <m:sSupPr>
+            <m:ctrlPr>
+              <w:rPr>
+                <w:rFonts w:ascii="Cambria Math" w:eastAsiaTheme="minorEastAsia" w:hAnsi="Cambria Math"/>
+                <w:i/>
+                <w:sz w:val="24"/>
+                <w:szCs w:val="24"/>
+              </w:rPr>
+            </m:ctrlPr>
+          </m:sSupPr>
+          <m:e>
+            <m:r>
+              <w:rPr>
+                <w:rFonts w:ascii="Cambria Math" w:eastAsiaTheme="minorEastAsia" w:hAnsi="Cambria Math"/>
+                <w:sz w:val="24"/>
+                <w:szCs w:val="24"/>
+              </w:rPr>
+              <m:t>n</m:t>
+            </m:r>
+          </m:e>
+          <m:sup>
+            <m:r>
+              <w:rPr>
+                <w:rFonts w:ascii="Cambria Math" w:eastAsiaTheme="minorEastAsia" w:hAnsi="Cambria Math"/>
+                <w:sz w:val="24"/>
+                <w:szCs w:val="24"/>
+              </w:rPr>
+              <m:t>2</m:t>
+            </m:r>
+          </m:sup>
+        </m:sSup>
+        <m:r>
+          <w:rPr>
+            <w:rFonts w:ascii="Cambria Math" w:eastAsiaTheme="minorEastAsia" w:hAnsi="Cambria Math"/>
+            <w:sz w:val="24"/>
+            <w:szCs w:val="24"/>
+          </w:rPr>
+          <m:t>d)</m:t>
+        </m:r>
+      </m:oMath>
+      <w:r>
+        <w:rPr>
+          <w:rFonts w:eastAsiaTheme="minorEastAsia"/>
+          <w:sz w:val="24"/>
+          <w:szCs w:val="24"/>
+        </w:rPr>
+        <w:t xml:space="preserve">, effectively switching an n for a d multiplicatively. Yet, this doesn’t preserve the function of the attention </w:t>
+      </w:r>
+      <w:r>
+        <w:rPr>
+          <w:rFonts w:eastAsiaTheme="minorEastAsia"/>
+          <w:sz w:val="24"/>
+          <w:szCs w:val="24"/>
+        </w:rPr>
+        <w:t>formulation.</w:t>
+      </w:r>
+    </w:p>
+    <w:p>
+      <w:pPr>
+        <w:pStyle w:val="ListParagraph"/>
+        <w:rPr>
+          <w:rFonts w:eastAsiaTheme="minorEastAsia"/>
+          <w:sz w:val="24"/>
+          <w:szCs w:val="24"/>
+        </w:rPr>
+      </w:pPr>
+      <w:r>
+        <w:rPr>
+          <w:rFonts w:eastAsiaTheme="minorEastAsia"/>
+          <w:sz w:val="24"/>
+          <w:szCs w:val="24"/>
+        </w:rPr>
+        <w:t>The original attention computation calculates</w:t>
+      </w:r>
+      <w:r>
+        <w:rPr>
+          <w:rFonts w:eastAsiaTheme="minorEastAsia"/>
+          <w:sz w:val="24"/>
+          <w:szCs w:val="24"/>
+        </w:rPr>
+        <w:t xml:space="preserve"> similarity scores between all pairs of tokens </w:t>
+      </w:r>
+      <w:r>
+        <w:rPr>
+          <w:rFonts w:eastAsiaTheme="minorEastAsia"/>
+          <w:sz w:val="24"/>
+          <w:szCs w:val="24"/>
+        </w:rPr>
+        <w:t xml:space="preserve">by computing </w:t>
+      </w:r>
+      <m:oMath>
+        <m:r>
+          <w:rPr>
+            <w:rFonts w:ascii="Cambria Math" w:eastAsiaTheme="minorEastAsia" w:hAnsi="Cambria Math"/>
+            <w:sz w:val="24"/>
+            <w:szCs w:val="24"/>
+          </w:rPr>
+          <m:t>Q</m:t>
+        </m:r>
+        <m:sSup>
+          <m:sSupPr>
+            <m:ctrlPr>
+              <w:rPr>
+                <w:rFonts w:ascii="Cambria Math" w:eastAsiaTheme="minorEastAsia" w:hAnsi="Cambria Math"/>
+                <w:i/>
+                <w:sz w:val="24"/>
+                <w:szCs w:val="24"/>
+              </w:rPr>
+            </m:ctrlPr>
+          </m:sSupPr>
+          <m:e>
+            <m:r>
+              <w:rPr>
+                <w:rFonts w:ascii="Cambria Math" w:eastAsiaTheme="minorEastAsia" w:hAnsi="Cambria Math"/>
+                <w:sz w:val="24"/>
+                <w:szCs w:val="24"/>
+              </w:rPr>
+              <m:t>K</m:t>
+            </m:r>
+          </m:e>
+          <m:sup>
+            <m:r>
+              <w:rPr>
+                <w:rFonts w:ascii="Cambria Math" w:eastAsiaTheme="minorEastAsia" w:hAnsi="Cambria Math"/>
+                <w:sz w:val="24"/>
+                <w:szCs w:val="24"/>
+              </w:rPr>
+              <m:t>T</m:t>
+            </m:r>
+          </m:sup>
+        </m:sSup>
+      </m:oMath>
+      <w:r>
+        <w:rPr>
+          <w:rFonts w:eastAsiaTheme="minorEastAsia"/>
+          <w:sz w:val="24"/>
+          <w:szCs w:val="24"/>
+        </w:rPr>
+        <w:t xml:space="preserve"> </w:t>
+      </w:r>
+      <w:r>
+        <w:rPr>
+          <w:rFonts w:eastAsiaTheme="minorEastAsia"/>
+          <w:sz w:val="24"/>
+          <w:szCs w:val="24"/>
+        </w:rPr>
+        <w:t>allowing for global interaction between tokens.</w:t>
+      </w:r>
+    </w:p>
+    <w:p>
+      <w:pPr>
+        <w:pStyle w:val="ListParagraph"/>
+        <w:rPr>
+          <w:rFonts w:eastAsiaTheme="minorEastAsia" w:cs="Cambria Math"/>
+          <w:sz w:val="24"/>
+          <w:szCs w:val="24"/>
+        </w:rPr>
+      </w:pPr>
+      <w:r>
+        <w:rPr>
+          <w:rFonts w:eastAsiaTheme="minorEastAsia"/>
+          <w:sz w:val="24"/>
+          <w:szCs w:val="24"/>
+        </w:rPr>
+        <w:t>Then scales these scores</w:t>
+      </w:r>
+      <w:r>
+        <w:rPr>
+          <w:rFonts w:eastAsiaTheme="minorEastAsia"/>
+          <w:sz w:val="24"/>
+          <w:szCs w:val="24"/>
+        </w:rPr>
+        <w:t xml:space="preserve"> and </w:t>
+      </w:r>
+      <w:r>
+        <w:rPr>
+          <w:rFonts w:eastAsiaTheme="minorEastAsia"/>
+          <w:sz w:val="24"/>
+          <w:szCs w:val="24"/>
+        </w:rPr>
+        <w:t>applies Soft</w:t>
+      </w:r>
+      <w:r>
+        <w:rPr>
+          <w:rFonts w:eastAsiaTheme="minorEastAsia"/>
+          <w:sz w:val="24"/>
+          <w:szCs w:val="24"/>
+        </w:rPr>
+        <w:t>M</w:t>
+      </w:r>
+      <w:r>
+        <w:rPr>
+          <w:rFonts w:eastAsiaTheme="minorEastAsia"/>
+          <w:sz w:val="24"/>
+          <w:szCs w:val="24"/>
+        </w:rPr>
+        <w:t xml:space="preserve">ax, and </w:t>
+      </w:r>
+      <w:r>
+        <w:rPr>
+          <w:rFonts w:eastAsiaTheme="minorEastAsia"/>
+          <w:sz w:val="24"/>
+          <w:szCs w:val="24"/>
+        </w:rPr>
+        <w:t xml:space="preserve">the final multiplication </w:t>
+      </w:r>
+      <w:r>
+        <w:rPr>
+          <w:rFonts w:eastAsiaTheme="minorEastAsia"/>
+          <w:sz w:val="24"/>
+          <w:szCs w:val="24"/>
+        </w:rPr>
+        <w:t>weighs the values</w:t>
+      </w:r>
+      <w:r>
+        <w:rPr>
+          <w:rFonts w:eastAsiaTheme="minorEastAsia"/>
+          <w:sz w:val="24"/>
+          <w:szCs w:val="24"/>
+        </w:rPr>
+        <w:t xml:space="preserve"> </w:t>
+      </w:r>
+      <w:r>
+        <w:rPr>
+          <w:rFonts w:ascii="Cambria Math" w:eastAsiaTheme="minorEastAsia" w:hAnsi="Cambria Math" w:cs="Cambria Math"/>
+          <w:sz w:val="24"/>
+          <w:szCs w:val="24"/>
+        </w:rPr>
+        <w:t>𝑉</w:t>
+      </w:r>
+      <w:r>
+        <w:rPr>
+          <w:rFonts w:eastAsiaTheme="minorEastAsia" w:cs="Cambria Math"/>
+          <w:sz w:val="24"/>
+          <w:szCs w:val="24"/>
+        </w:rPr>
+        <w:t xml:space="preserve"> accordingly.</w:t>
+      </w:r>
+    </w:p>
+    <w:p>
+      <w:pPr>
+        <w:pStyle w:val="ListParagraph"/>
+        <w:rPr>
+          <w:rFonts w:eastAsiaTheme="minorEastAsia" w:cs="Cambria Math"/>
+          <w:sz w:val="24"/>
+          <w:szCs w:val="24"/>
+        </w:rPr>
+      </w:pPr>
+      <w:r>
+        <w:rPr>
+          <w:rFonts w:eastAsiaTheme="minorEastAsia" w:cs="Cambria Math"/>
+          <w:sz w:val="24"/>
+          <w:szCs w:val="24"/>
+        </w:rPr>
+        <w:t>The new computation messes the global interaction between tokens by pre weighting the values V with the keys before taking the queries into consideration.</w:t>
+      </w:r>
+    </w:p>
+    <w:p>
+      <w:pPr>
+        <w:pStyle w:val="ListParagraph"/>
+        <w:rPr>
+          <w:rFonts w:eastAsiaTheme="minorEastAsia" w:cs="Cambria Math"/>
+          <w:sz w:val="24"/>
+          <w:szCs w:val="24"/>
+        </w:rPr>
+      </w:pPr>
+    </w:p>
+    <w:p>
+      <w:pPr>
+        <w:pStyle w:val="ListParagraph"/>
+        <w:rPr>
+          <w:rFonts w:eastAsiaTheme="minorEastAsia"/>
+          <w:sz w:val="24"/>
+          <w:szCs w:val="24"/>
+        </w:rPr>
+      </w:pPr>
+    </w:p>
+    <w:p>
+      <w:pPr>
+        <w:rPr>
+          <w:sz w:val="24"/>
+          <w:szCs w:val="24"/>
+        </w:rPr>
+      </w:pPr>
+      <w:r>
+        <w:rPr>
+          <w:noProof/>
+          <w:sz w:val="24"/>
+          <w:szCs w:val="24"/>
+        </w:rPr>
+        <w:lastRenderedPageBreak/>
         <w:drawing>
           <wp:inline distT="0" distB="0" distL="0" distR="0" wp14:anchorId="646874A4" wp14:editId="7BE34464">
             <wp:extent cx="5731510" cy="845185"/>
@@ -3478,16 +4670,14 @@
         <w:rPr>
           <w:sz w:val="24"/>
           <w:szCs w:val="24"/>
-          <w:lang w:val="en-IL"/>
-        </w:rPr>
-      </w:pPr>
-      <w:r>
-        <w:rPr>
-          <w:sz w:val="24"/>
-          <w:szCs w:val="24"/>
-          <w:lang w:val="en-IL"/>
-        </w:rPr>
-        <w:lastRenderedPageBreak/>
+        </w:rPr>
+      </w:pPr>
+      <w:r>
+        <w:rPr>
+          <w:noProof/>
+          <w:sz w:val="24"/>
+          <w:szCs w:val="24"/>
+        </w:rPr>
         <w:drawing>
           <wp:inline distT="0" distB="0" distL="0" distR="0" wp14:anchorId="554B5D02" wp14:editId="7C5926D7">
             <wp:extent cx="5731510" cy="5113020"/>
@@ -3546,7 +4736,6 @@
           <w:bCs/>
           <w:sz w:val="24"/>
           <w:szCs w:val="24"/>
-          <w:lang w:val="en-IL"/>
         </w:rPr>
       </w:pPr>
       <w:r>
@@ -3555,35 +4744,194 @@
           <w:bCs/>
           <w:sz w:val="24"/>
           <w:szCs w:val="24"/>
-          <w:lang w:val="en-IL"/>
         </w:rPr>
         <w:t>Answer:</w:t>
       </w:r>
     </w:p>
     <w:p>
       <w:pPr>
-        <w:rPr>
-          <w:sz w:val="24"/>
-          <w:szCs w:val="24"/>
-          <w:lang w:val="en-IL"/>
-        </w:rPr>
-      </w:pPr>
+        <w:pStyle w:val="ListParagraph"/>
+        <w:numPr>
+          <w:ilvl w:val="0"/>
+          <w:numId w:val="10"/>
+        </w:numPr>
+        <w:rPr>
+          <w:sz w:val="24"/>
+          <w:szCs w:val="24"/>
+        </w:rPr>
+      </w:pPr>
+      <w:r>
+        <w:rPr>
+          <w:sz w:val="24"/>
+          <w:szCs w:val="24"/>
+        </w:rPr>
+        <w:t>Assuming the attention here is of a model translating some language to English, each pixel here is the attention weight assigned by the model to an English word for translating the given word in the other language to English.</w:t>
+      </w:r>
     </w:p>
     <w:p>
       <w:pPr>
-        <w:rPr>
-          <w:sz w:val="24"/>
-          <w:szCs w:val="24"/>
-          <w:lang w:val="en-IL"/>
-        </w:rPr>
-      </w:pPr>
-      <w:r>
-        <w:rPr>
-          <w:sz w:val="24"/>
-          <w:szCs w:val="24"/>
-          <w:lang w:val="en-IL"/>
+        <w:pStyle w:val="ListParagraph"/>
+        <w:numPr>
+          <w:ilvl w:val="0"/>
+          <w:numId w:val="10"/>
+        </w:numPr>
+        <w:rPr>
+          <w:sz w:val="24"/>
+          <w:szCs w:val="24"/>
+        </w:rPr>
+      </w:pPr>
+      <w:r>
+        <w:rPr>
+          <w:sz w:val="24"/>
+          <w:szCs w:val="24"/>
+        </w:rPr>
+        <w:t>The meaning of having a row with only one non zero pixel is that the model implies that the only relevant word in English for translating the word in the other language that corresponds to that row is the word with the non zero pixel in it’s column. For example, to translate 1992 the model implies it only needs to pay attention to the 1992 in English.</w:t>
+      </w:r>
+    </w:p>
+    <w:p>
+      <w:pPr>
+        <w:pStyle w:val="ListParagraph"/>
+        <w:rPr>
+          <w:sz w:val="24"/>
+          <w:szCs w:val="24"/>
+        </w:rPr>
+      </w:pPr>
+      <w:r>
+        <w:rPr>
+          <w:sz w:val="24"/>
+          <w:szCs w:val="24"/>
         </w:rPr>
         <w:lastRenderedPageBreak/>
+        <w:t xml:space="preserve">Essentially </w:t>
+      </w:r>
+      <w:r>
+        <w:rPr>
+          <w:sz w:val="24"/>
+          <w:szCs w:val="24"/>
+        </w:rPr>
+        <w:t>A row with only a single non</w:t>
+      </w:r>
+      <w:r>
+        <w:rPr>
+          <w:sz w:val="24"/>
+          <w:szCs w:val="24"/>
+        </w:rPr>
+        <w:t xml:space="preserve"> </w:t>
+      </w:r>
+      <w:r>
+        <w:rPr>
+          <w:sz w:val="24"/>
+          <w:szCs w:val="24"/>
+        </w:rPr>
+        <w:t xml:space="preserve">zero pixel in </w:t>
+      </w:r>
+      <w:r>
+        <w:rPr>
+          <w:sz w:val="24"/>
+          <w:szCs w:val="24"/>
+        </w:rPr>
+        <w:t>the</w:t>
+      </w:r>
+      <w:r>
+        <w:rPr>
+          <w:sz w:val="24"/>
+          <w:szCs w:val="24"/>
+        </w:rPr>
+        <w:t xml:space="preserve"> map means that the model is focusing entirely on one specific source word when generating the corresponding target word.</w:t>
+      </w:r>
+    </w:p>
+    <w:p>
+      <w:pPr>
+        <w:pStyle w:val="ListParagraph"/>
+        <w:rPr>
+          <w:sz w:val="24"/>
+          <w:szCs w:val="24"/>
+        </w:rPr>
+      </w:pPr>
+    </w:p>
+    <w:p>
+      <w:pPr>
+        <w:pStyle w:val="ListParagraph"/>
+        <w:numPr>
+          <w:ilvl w:val="0"/>
+          <w:numId w:val="10"/>
+        </w:numPr>
+        <w:rPr>
+          <w:sz w:val="24"/>
+          <w:szCs w:val="24"/>
+        </w:rPr>
+      </w:pPr>
+      <w:r>
+        <w:rPr>
+          <w:sz w:val="24"/>
+          <w:szCs w:val="24"/>
+        </w:rPr>
+        <w:t xml:space="preserve">Having several non zero pixels in the same row means the model implies that the translation of the word in said row is dependant on </w:t>
+      </w:r>
+      <w:r>
+        <w:rPr>
+          <w:sz w:val="24"/>
+          <w:szCs w:val="24"/>
+        </w:rPr>
+        <w:t>multiple</w:t>
+      </w:r>
+      <w:r>
+        <w:rPr>
+          <w:sz w:val="24"/>
+          <w:szCs w:val="24"/>
+        </w:rPr>
+        <w:t xml:space="preserve"> words in the sentence.</w:t>
+      </w:r>
+      <w:r>
+        <w:rPr>
+          <w:sz w:val="24"/>
+          <w:szCs w:val="24"/>
+        </w:rPr>
+        <w:t xml:space="preserve"> Meaning the model is focusing on multiple sources to generate the target word.</w:t>
+      </w:r>
+    </w:p>
+    <w:p>
+      <w:pPr>
+        <w:pStyle w:val="ListParagraph"/>
+        <w:rPr>
+          <w:sz w:val="24"/>
+          <w:szCs w:val="24"/>
+        </w:rPr>
+      </w:pPr>
+    </w:p>
+    <w:p>
+      <w:pPr>
+        <w:pStyle w:val="ListParagraph"/>
+        <w:numPr>
+          <w:ilvl w:val="0"/>
+          <w:numId w:val="10"/>
+        </w:numPr>
+        <w:rPr>
+          <w:sz w:val="24"/>
+          <w:szCs w:val="24"/>
+        </w:rPr>
+      </w:pPr>
+      <w:r>
+        <w:rPr>
+          <w:sz w:val="24"/>
+          <w:szCs w:val="24"/>
+        </w:rPr>
+        <w:t xml:space="preserve">If a row has only one non zero pixel then that pixel is white and has a weight of 1, since the sum of each row in the map is 1 due to the SoftMax, this means all other pixels are black and have an attention weight of 0. Since the scale of the map is in grey scale, if at least two pixels aren’t zero, then both all aren’t 1, therefore all pixels in that row are some shade of grey.  </w:t>
+      </w:r>
+    </w:p>
+    <w:p>
+      <w:pPr>
+        <w:rPr>
+          <w:sz w:val="24"/>
+          <w:szCs w:val="24"/>
+        </w:rPr>
+      </w:pPr>
+      <w:r>
+        <w:rPr>
+          <w:noProof/>
+          <w:sz w:val="24"/>
+          <w:szCs w:val="24"/>
+        </w:rPr>
         <w:drawing>
           <wp:inline distT="0" distB="0" distL="0" distR="0" wp14:anchorId="7486857F" wp14:editId="2CDBB099">
             <wp:extent cx="5731510" cy="2753360"/>
@@ -3642,7 +4990,6 @@
           <w:bCs/>
           <w:sz w:val="24"/>
           <w:szCs w:val="24"/>
-          <w:lang w:val="en-IL"/>
         </w:rPr>
       </w:pPr>
       <w:r>
@@ -3651,7 +4998,6 @@
           <w:bCs/>
           <w:sz w:val="24"/>
           <w:szCs w:val="24"/>
-          <w:lang w:val="en-IL"/>
         </w:rPr>
         <w:t>Answer:</w:t>
       </w:r>
@@ -3661,7 +5007,6 @@
         <w:rPr>
           <w:sz w:val="24"/>
           <w:szCs w:val="24"/>
-          <w:lang w:val="en-IL"/>
         </w:rPr>
       </w:pPr>
     </w:p>
@@ -3670,15 +5015,15 @@
         <w:rPr>
           <w:sz w:val="24"/>
           <w:szCs w:val="24"/>
-          <w:lang w:val="en-IL"/>
-        </w:rPr>
-      </w:pPr>
-      <w:r>
-        <w:rPr>
-          <w:sz w:val="24"/>
-          <w:szCs w:val="24"/>
-          <w:lang w:val="en-IL"/>
-        </w:rPr>
+        </w:rPr>
+      </w:pPr>
+      <w:r>
+        <w:rPr>
+          <w:noProof/>
+          <w:sz w:val="24"/>
+          <w:szCs w:val="24"/>
+        </w:rPr>
+        <w:lastRenderedPageBreak/>
         <w:drawing>
           <wp:inline distT="0" distB="0" distL="0" distR="0" wp14:anchorId="0FAA45DA" wp14:editId="6B8C305C">
             <wp:extent cx="5731510" cy="3416935"/>
@@ -3737,7 +5082,6 @@
           <w:bCs/>
           <w:sz w:val="24"/>
           <w:szCs w:val="24"/>
-          <w:lang w:val="en-IL"/>
         </w:rPr>
       </w:pPr>
       <w:r>
@@ -3746,7 +5090,6 @@
           <w:bCs/>
           <w:sz w:val="24"/>
           <w:szCs w:val="24"/>
-          <w:lang w:val="en-IL"/>
         </w:rPr>
         <w:t>Answer:</w:t>
       </w:r>
@@ -3756,7 +5099,6 @@
         <w:rPr>
           <w:sz w:val="24"/>
           <w:szCs w:val="24"/>
-          <w:lang w:val="en-IL"/>
         </w:rPr>
       </w:pPr>
     </w:p>
@@ -4042,6 +5384,95 @@
     </w:lvl>
   </w:abstractNum>
   <w:abstractNum w:abstractNumId="3" w15:restartNumberingAfterBreak="0">
+    <w:nsid w:val="408F5F6A"/>
+    <w:multiLevelType w:val="hybridMultilevel"/>
+    <w:tmpl w:val="7F20866C"/>
+    <w:lvl w:ilvl="0" w:tplc="AB6E3AD6">
+      <w:start w:val="1"/>
+      <w:numFmt w:val="lowerLetter"/>
+      <w:lvlText w:val="(%1)"/>
+      <w:lvlJc w:val="left"/>
+      <w:pPr>
+        <w:ind w:left="720" w:hanging="360"/>
+      </w:pPr>
+      <w:rPr>
+        <w:rFonts w:hint="default"/>
+      </w:rPr>
+    </w:lvl>
+    <w:lvl w:ilvl="1" w:tplc="20000019" w:tentative="1">
+      <w:start w:val="1"/>
+      <w:numFmt w:val="lowerLetter"/>
+      <w:lvlText w:val="%2."/>
+      <w:lvlJc w:val="left"/>
+      <w:pPr>
+        <w:ind w:left="1440" w:hanging="360"/>
+      </w:pPr>
+    </w:lvl>
+    <w:lvl w:ilvl="2" w:tplc="2000001B" w:tentative="1">
+      <w:start w:val="1"/>
+      <w:numFmt w:val="lowerRoman"/>
+      <w:lvlText w:val="%3."/>
+      <w:lvlJc w:val="right"/>
+      <w:pPr>
+        <w:ind w:left="2160" w:hanging="180"/>
+      </w:pPr>
+    </w:lvl>
+    <w:lvl w:ilvl="3" w:tplc="2000000F" w:tentative="1">
+      <w:start w:val="1"/>
+      <w:numFmt w:val="decimal"/>
+      <w:lvlText w:val="%4."/>
+      <w:lvlJc w:val="left"/>
+      <w:pPr>
+        <w:ind w:left="2880" w:hanging="360"/>
+      </w:pPr>
+    </w:lvl>
+    <w:lvl w:ilvl="4" w:tplc="20000019" w:tentative="1">
+      <w:start w:val="1"/>
+      <w:numFmt w:val="lowerLetter"/>
+      <w:lvlText w:val="%5."/>
+      <w:lvlJc w:val="left"/>
+      <w:pPr>
+        <w:ind w:left="3600" w:hanging="360"/>
+      </w:pPr>
+    </w:lvl>
+    <w:lvl w:ilvl="5" w:tplc="2000001B" w:tentative="1">
+      <w:start w:val="1"/>
+      <w:numFmt w:val="lowerRoman"/>
+      <w:lvlText w:val="%6."/>
+      <w:lvlJc w:val="right"/>
+      <w:pPr>
+        <w:ind w:left="4320" w:hanging="180"/>
+      </w:pPr>
+    </w:lvl>
+    <w:lvl w:ilvl="6" w:tplc="2000000F" w:tentative="1">
+      <w:start w:val="1"/>
+      <w:numFmt w:val="decimal"/>
+      <w:lvlText w:val="%7."/>
+      <w:lvlJc w:val="left"/>
+      <w:pPr>
+        <w:ind w:left="5040" w:hanging="360"/>
+      </w:pPr>
+    </w:lvl>
+    <w:lvl w:ilvl="7" w:tplc="20000019" w:tentative="1">
+      <w:start w:val="1"/>
+      <w:numFmt w:val="lowerLetter"/>
+      <w:lvlText w:val="%8."/>
+      <w:lvlJc w:val="left"/>
+      <w:pPr>
+        <w:ind w:left="5760" w:hanging="360"/>
+      </w:pPr>
+    </w:lvl>
+    <w:lvl w:ilvl="8" w:tplc="2000001B" w:tentative="1">
+      <w:start w:val="1"/>
+      <w:numFmt w:val="lowerRoman"/>
+      <w:lvlText w:val="%9."/>
+      <w:lvlJc w:val="right"/>
+      <w:pPr>
+        <w:ind w:left="6480" w:hanging="180"/>
+      </w:pPr>
+    </w:lvl>
+  </w:abstractNum>
+  <w:abstractNum w:abstractNumId="4" w15:restartNumberingAfterBreak="0">
     <w:nsid w:val="479C717E"/>
     <w:multiLevelType w:val="multilevel"/>
     <w:tmpl w:val="8D1E5DD2"/>
@@ -4154,7 +5585,185 @@
       </w:pPr>
     </w:lvl>
   </w:abstractNum>
-  <w:abstractNum w:abstractNumId="4" w15:restartNumberingAfterBreak="0">
+  <w:abstractNum w:abstractNumId="5" w15:restartNumberingAfterBreak="0">
+    <w:nsid w:val="51E57B3C"/>
+    <w:multiLevelType w:val="hybridMultilevel"/>
+    <w:tmpl w:val="462442C8"/>
+    <w:lvl w:ilvl="0" w:tplc="A80C859C">
+      <w:start w:val="1"/>
+      <w:numFmt w:val="lowerLetter"/>
+      <w:lvlText w:val="(%1)"/>
+      <w:lvlJc w:val="left"/>
+      <w:pPr>
+        <w:ind w:left="720" w:hanging="360"/>
+      </w:pPr>
+      <w:rPr>
+        <w:rFonts w:hint="default"/>
+      </w:rPr>
+    </w:lvl>
+    <w:lvl w:ilvl="1" w:tplc="20000019">
+      <w:start w:val="1"/>
+      <w:numFmt w:val="lowerLetter"/>
+      <w:lvlText w:val="%2."/>
+      <w:lvlJc w:val="left"/>
+      <w:pPr>
+        <w:ind w:left="1440" w:hanging="360"/>
+      </w:pPr>
+    </w:lvl>
+    <w:lvl w:ilvl="2" w:tplc="2000001B" w:tentative="1">
+      <w:start w:val="1"/>
+      <w:numFmt w:val="lowerRoman"/>
+      <w:lvlText w:val="%3."/>
+      <w:lvlJc w:val="right"/>
+      <w:pPr>
+        <w:ind w:left="2160" w:hanging="180"/>
+      </w:pPr>
+    </w:lvl>
+    <w:lvl w:ilvl="3" w:tplc="2000000F" w:tentative="1">
+      <w:start w:val="1"/>
+      <w:numFmt w:val="decimal"/>
+      <w:lvlText w:val="%4."/>
+      <w:lvlJc w:val="left"/>
+      <w:pPr>
+        <w:ind w:left="2880" w:hanging="360"/>
+      </w:pPr>
+    </w:lvl>
+    <w:lvl w:ilvl="4" w:tplc="20000019" w:tentative="1">
+      <w:start w:val="1"/>
+      <w:numFmt w:val="lowerLetter"/>
+      <w:lvlText w:val="%5."/>
+      <w:lvlJc w:val="left"/>
+      <w:pPr>
+        <w:ind w:left="3600" w:hanging="360"/>
+      </w:pPr>
+    </w:lvl>
+    <w:lvl w:ilvl="5" w:tplc="2000001B" w:tentative="1">
+      <w:start w:val="1"/>
+      <w:numFmt w:val="lowerRoman"/>
+      <w:lvlText w:val="%6."/>
+      <w:lvlJc w:val="right"/>
+      <w:pPr>
+        <w:ind w:left="4320" w:hanging="180"/>
+      </w:pPr>
+    </w:lvl>
+    <w:lvl w:ilvl="6" w:tplc="2000000F" w:tentative="1">
+      <w:start w:val="1"/>
+      <w:numFmt w:val="decimal"/>
+      <w:lvlText w:val="%7."/>
+      <w:lvlJc w:val="left"/>
+      <w:pPr>
+        <w:ind w:left="5040" w:hanging="360"/>
+      </w:pPr>
+    </w:lvl>
+    <w:lvl w:ilvl="7" w:tplc="20000019" w:tentative="1">
+      <w:start w:val="1"/>
+      <w:numFmt w:val="lowerLetter"/>
+      <w:lvlText w:val="%8."/>
+      <w:lvlJc w:val="left"/>
+      <w:pPr>
+        <w:ind w:left="5760" w:hanging="360"/>
+      </w:pPr>
+    </w:lvl>
+    <w:lvl w:ilvl="8" w:tplc="2000001B" w:tentative="1">
+      <w:start w:val="1"/>
+      <w:numFmt w:val="lowerRoman"/>
+      <w:lvlText w:val="%9."/>
+      <w:lvlJc w:val="right"/>
+      <w:pPr>
+        <w:ind w:left="6480" w:hanging="180"/>
+      </w:pPr>
+    </w:lvl>
+  </w:abstractNum>
+  <w:abstractNum w:abstractNumId="6" w15:restartNumberingAfterBreak="0">
+    <w:nsid w:val="5A64002F"/>
+    <w:multiLevelType w:val="hybridMultilevel"/>
+    <w:tmpl w:val="9CD4F186"/>
+    <w:lvl w:ilvl="0" w:tplc="EF3EE7EA">
+      <w:start w:val="1"/>
+      <w:numFmt w:val="lowerLetter"/>
+      <w:lvlText w:val="(%1)"/>
+      <w:lvlJc w:val="left"/>
+      <w:pPr>
+        <w:ind w:left="720" w:hanging="360"/>
+      </w:pPr>
+      <w:rPr>
+        <w:rFonts w:hint="default"/>
+      </w:rPr>
+    </w:lvl>
+    <w:lvl w:ilvl="1" w:tplc="20000019" w:tentative="1">
+      <w:start w:val="1"/>
+      <w:numFmt w:val="lowerLetter"/>
+      <w:lvlText w:val="%2."/>
+      <w:lvlJc w:val="left"/>
+      <w:pPr>
+        <w:ind w:left="1440" w:hanging="360"/>
+      </w:pPr>
+    </w:lvl>
+    <w:lvl w:ilvl="2" w:tplc="2000001B" w:tentative="1">
+      <w:start w:val="1"/>
+      <w:numFmt w:val="lowerRoman"/>
+      <w:lvlText w:val="%3."/>
+      <w:lvlJc w:val="right"/>
+      <w:pPr>
+        <w:ind w:left="2160" w:hanging="180"/>
+      </w:pPr>
+    </w:lvl>
+    <w:lvl w:ilvl="3" w:tplc="2000000F" w:tentative="1">
+      <w:start w:val="1"/>
+      <w:numFmt w:val="decimal"/>
+      <w:lvlText w:val="%4."/>
+      <w:lvlJc w:val="left"/>
+      <w:pPr>
+        <w:ind w:left="2880" w:hanging="360"/>
+      </w:pPr>
+    </w:lvl>
+    <w:lvl w:ilvl="4" w:tplc="20000019" w:tentative="1">
+      <w:start w:val="1"/>
+      <w:numFmt w:val="lowerLetter"/>
+      <w:lvlText w:val="%5."/>
+      <w:lvlJc w:val="left"/>
+      <w:pPr>
+        <w:ind w:left="3600" w:hanging="360"/>
+      </w:pPr>
+    </w:lvl>
+    <w:lvl w:ilvl="5" w:tplc="2000001B" w:tentative="1">
+      <w:start w:val="1"/>
+      <w:numFmt w:val="lowerRoman"/>
+      <w:lvlText w:val="%6."/>
+      <w:lvlJc w:val="right"/>
+      <w:pPr>
+        <w:ind w:left="4320" w:hanging="180"/>
+      </w:pPr>
+    </w:lvl>
+    <w:lvl w:ilvl="6" w:tplc="2000000F" w:tentative="1">
+      <w:start w:val="1"/>
+      <w:numFmt w:val="decimal"/>
+      <w:lvlText w:val="%7."/>
+      <w:lvlJc w:val="left"/>
+      <w:pPr>
+        <w:ind w:left="5040" w:hanging="360"/>
+      </w:pPr>
+    </w:lvl>
+    <w:lvl w:ilvl="7" w:tplc="20000019" w:tentative="1">
+      <w:start w:val="1"/>
+      <w:numFmt w:val="lowerLetter"/>
+      <w:lvlText w:val="%8."/>
+      <w:lvlJc w:val="left"/>
+      <w:pPr>
+        <w:ind w:left="5760" w:hanging="360"/>
+      </w:pPr>
+    </w:lvl>
+    <w:lvl w:ilvl="8" w:tplc="2000001B" w:tentative="1">
+      <w:start w:val="1"/>
+      <w:numFmt w:val="lowerRoman"/>
+      <w:lvlText w:val="%9."/>
+      <w:lvlJc w:val="right"/>
+      <w:pPr>
+        <w:ind w:left="6480" w:hanging="180"/>
+      </w:pPr>
+    </w:lvl>
+  </w:abstractNum>
+  <w:abstractNum w:abstractNumId="7" w15:restartNumberingAfterBreak="0">
     <w:nsid w:val="5E6468D8"/>
     <w:multiLevelType w:val="hybridMultilevel"/>
     <w:tmpl w:val="8026A312"/>
@@ -4244,7 +5853,7 @@
       </w:pPr>
     </w:lvl>
   </w:abstractNum>
-  <w:abstractNum w:abstractNumId="5" w15:restartNumberingAfterBreak="0">
+  <w:abstractNum w:abstractNumId="8" w15:restartNumberingAfterBreak="0">
     <w:nsid w:val="743E4342"/>
     <w:multiLevelType w:val="hybridMultilevel"/>
     <w:tmpl w:val="62FE38A4"/>
@@ -4333,7 +5942,7 @@
       </w:pPr>
     </w:lvl>
   </w:abstractNum>
-  <w:abstractNum w:abstractNumId="6" w15:restartNumberingAfterBreak="0">
+  <w:abstractNum w:abstractNumId="9" w15:restartNumberingAfterBreak="0">
     <w:nsid w:val="79730D16"/>
     <w:multiLevelType w:val="multilevel"/>
     <w:tmpl w:val="57B64F28"/>
@@ -4453,18 +6062,27 @@
     <w:abstractNumId w:val="2"/>
   </w:num>
   <w:num w:numId="3" w16cid:durableId="403527738">
-    <w:abstractNumId w:val="6"/>
+    <w:abstractNumId w:val="9"/>
   </w:num>
   <w:num w:numId="4" w16cid:durableId="436951329">
-    <w:abstractNumId w:val="4"/>
+    <w:abstractNumId w:val="7"/>
   </w:num>
   <w:num w:numId="5" w16cid:durableId="768738796">
     <w:abstractNumId w:val="0"/>
   </w:num>
   <w:num w:numId="6" w16cid:durableId="1289698234">
+    <w:abstractNumId w:val="4"/>
+  </w:num>
+  <w:num w:numId="7" w16cid:durableId="871575921">
+    <w:abstractNumId w:val="8"/>
+  </w:num>
+  <w:num w:numId="8" w16cid:durableId="1461067162">
     <w:abstractNumId w:val="3"/>
   </w:num>
-  <w:num w:numId="7" w16cid:durableId="871575921">
+  <w:num w:numId="9" w16cid:durableId="161045139">
+    <w:abstractNumId w:val="6"/>
+  </w:num>
+  <w:num w:numId="10" w16cid:durableId="320550610">
     <w:abstractNumId w:val="5"/>
   </w:num>
 </w:numbering>

</xml_diff>